<commit_message>
uploading docs in google backup
</commit_message>
<xml_diff>
--- a/google_doc_backup/Modeling.docx
+++ b/google_doc_backup/Modeling.docx
@@ -5,53 +5,99 @@
     <w:p>
       <w:pPr>
         <w:rPr>
+          <w:rFonts w:ascii="Times New Roman" w:hAnsi="Times New Roman" w:cs="Times New Roman"/>
           <w:b/>
-          <w:sz w:val="32"/>
-          <w:szCs w:val="32"/>
-        </w:rPr>
-      </w:pPr>
-      <w:r>
-        <w:rPr>
+          <w:sz w:val="28"/>
+          <w:szCs w:val="28"/>
+        </w:rPr>
+      </w:pPr>
+      <w:r>
+        <w:rPr>
+          <w:rFonts w:ascii="Times New Roman" w:hAnsi="Times New Roman" w:cs="Times New Roman"/>
           <w:b/>
-          <w:sz w:val="32"/>
-          <w:szCs w:val="32"/>
+          <w:sz w:val="28"/>
+          <w:szCs w:val="28"/>
         </w:rPr>
         <w:t>Modelling</w:t>
       </w:r>
     </w:p>
     <w:p>
-      <w:r>
+      <w:pPr>
+        <w:rPr>
+          <w:rFonts w:ascii="Times New Roman" w:hAnsi="Times New Roman" w:cs="Times New Roman"/>
+        </w:rPr>
+      </w:pPr>
+      <w:r>
+        <w:rPr>
+          <w:rFonts w:ascii="Times New Roman" w:hAnsi="Times New Roman" w:cs="Times New Roman"/>
+        </w:rPr>
         <w:t xml:space="preserve">The system that we are </w:t>
       </w:r>
       <w:r>
+        <w:rPr>
+          <w:rFonts w:ascii="Times New Roman" w:hAnsi="Times New Roman" w:cs="Times New Roman"/>
+        </w:rPr>
         <w:t>testing is</w:t>
       </w:r>
       <w:r>
+        <w:rPr>
+          <w:rFonts w:ascii="Times New Roman" w:hAnsi="Times New Roman" w:cs="Times New Roman"/>
+        </w:rPr>
         <w:t xml:space="preserve"> simple </w:t>
       </w:r>
       <w:r>
+        <w:rPr>
+          <w:rFonts w:ascii="Times New Roman" w:hAnsi="Times New Roman" w:cs="Times New Roman"/>
+        </w:rPr>
         <w:t>enough with</w:t>
       </w:r>
       <w:r>
-        <w:t xml:space="preserve"> basically a JBoss server which acts both as Webserver a</w:t>
-      </w:r>
-      <w:bookmarkStart w:id="0" w:name="_GoBack"/>
-      <w:bookmarkEnd w:id="0"/>
-      <w:r>
-        <w:t xml:space="preserve">nd Application server. </w:t>
-      </w:r>
-      <w:r>
+        <w:rPr>
+          <w:rFonts w:ascii="Times New Roman" w:hAnsi="Times New Roman" w:cs="Times New Roman"/>
+        </w:rPr>
+        <w:t xml:space="preserve"> basically a JBoss server which acts both as Webserver and Application server. </w:t>
+      </w:r>
+      <w:r>
+        <w:rPr>
+          <w:rFonts w:ascii="Times New Roman" w:hAnsi="Times New Roman" w:cs="Times New Roman"/>
+        </w:rPr>
         <w:t>There is no backend database in this system.</w:t>
       </w:r>
     </w:p>
     <w:p>
-      <w:r>
-        <w:rPr>
+      <w:pPr>
+        <w:pStyle w:val="Caption"/>
+        <w:keepNext/>
+      </w:pPr>
+      <w:r>
+        <w:t xml:space="preserve">Figure </w:t>
+      </w:r>
+      <w:fldSimple w:instr=" SEQ Figure \* ARABIC ">
+        <w:r>
+          <w:rPr>
+            <w:noProof/>
+          </w:rPr>
+          <w:t>1</w:t>
+        </w:r>
+      </w:fldSimple>
+      <w:r>
+        <w:t>: Closed Model Diagram</w:t>
+      </w:r>
+    </w:p>
+    <w:p>
+      <w:pPr>
+        <w:rPr>
+          <w:rFonts w:ascii="Times New Roman" w:hAnsi="Times New Roman" w:cs="Times New Roman"/>
+        </w:rPr>
+      </w:pPr>
+      <w:r>
+        <w:rPr>
+          <w:rFonts w:ascii="Times New Roman" w:hAnsi="Times New Roman" w:cs="Times New Roman"/>
           <w:noProof/>
           <w:lang w:eastAsia="en-IE"/>
         </w:rPr>
         <w:drawing>
-          <wp:inline distT="0" distB="0" distL="0" distR="0" wp14:anchorId="5B3626C7" wp14:editId="477A7663">
+          <wp:inline distT="0" distB="0" distL="0" distR="0" wp14:anchorId="25C60AD7" wp14:editId="399AAF73">
             <wp:extent cx="5495925" cy="1552575"/>
             <wp:effectExtent l="0" t="0" r="9525" b="9525"/>
             <wp:docPr id="23" name="Picture 23"/>
@@ -95,51 +141,112 @@
     </w:p>
     <w:p>
       <w:r>
+        <w:rPr>
+          <w:rFonts w:ascii="Times New Roman" w:hAnsi="Times New Roman" w:cs="Times New Roman"/>
+        </w:rPr>
         <w:t xml:space="preserve">To model that </w:t>
       </w:r>
       <w:r>
+        <w:rPr>
+          <w:rFonts w:ascii="Times New Roman" w:hAnsi="Times New Roman" w:cs="Times New Roman"/>
+        </w:rPr>
         <w:t>we used Java</w:t>
       </w:r>
       <w:r>
+        <w:rPr>
+          <w:rFonts w:ascii="Times New Roman" w:hAnsi="Times New Roman" w:cs="Times New Roman"/>
+        </w:rPr>
         <w:t xml:space="preserve"> Modelling Tool (JMT).</w:t>
       </w:r>
       <w:r>
+        <w:rPr>
+          <w:rFonts w:ascii="Times New Roman" w:hAnsi="Times New Roman" w:cs="Times New Roman"/>
+        </w:rPr>
         <w:t>We will be using the Closed Model t</w:t>
       </w:r>
       <w:r>
+        <w:rPr>
+          <w:rFonts w:ascii="Times New Roman" w:hAnsi="Times New Roman" w:cs="Times New Roman"/>
+        </w:rPr>
         <w:t>o represent the system</w:t>
       </w:r>
       <w:r>
+        <w:rPr>
+          <w:rFonts w:ascii="Times New Roman" w:hAnsi="Times New Roman" w:cs="Times New Roman"/>
+        </w:rPr>
         <w:t xml:space="preserve"> as we don’t have the arrival rate from the load test but we know the number of customers/jobs that were run after the JMeter load tests</w:t>
       </w:r>
       <w:r>
+        <w:rPr>
+          <w:rFonts w:ascii="Times New Roman" w:hAnsi="Times New Roman" w:cs="Times New Roman"/>
+        </w:rPr>
         <w:t>. Since it is a closed model it doesn’t have external arrivals or departures. There are fixed number of jobs that ke</w:t>
       </w:r>
       <w:r>
+        <w:rPr>
+          <w:rFonts w:ascii="Times New Roman" w:hAnsi="Times New Roman" w:cs="Times New Roman"/>
+        </w:rPr>
         <w:t xml:space="preserve">ep circulating among the queues. </w:t>
       </w:r>
       <w:r>
+        <w:rPr>
+          <w:rFonts w:ascii="Times New Roman" w:hAnsi="Times New Roman" w:cs="Times New Roman"/>
+        </w:rPr>
         <w:t xml:space="preserve"> Arrival rate is equal to throughput.</w:t>
       </w:r>
       <w:r>
-        <w:t xml:space="preserve"> </w:t>
-      </w:r>
-      <w:r>
-        <w:t xml:space="preserve">We used exponential distribution as the exponential distribution is the continuous approximation of the geometric distribution. It is used to model the time between successive events, or the time required to service an event. The exponential distribution has the property of have no memory, i.e., knowing the time that the last event </w:t>
-      </w:r>
-      <w:r>
+        <w:rPr>
+          <w:rFonts w:ascii="Times New Roman" w:hAnsi="Times New Roman" w:cs="Times New Roman"/>
+        </w:rPr>
+        <w:t xml:space="preserve"> We used exponential distribution as the exponential distribution is the continuous approximation of the geometric distribution. It is used to model the time between successive events, or the time required to service an event. The exponential distribution has the property of have no memory, i.e., knowing the time that the last event </w:t>
+      </w:r>
+      <w:r>
+        <w:rPr>
+          <w:rFonts w:ascii="Times New Roman" w:hAnsi="Times New Roman" w:cs="Times New Roman"/>
+        </w:rPr>
         <w:t>occurred</w:t>
       </w:r>
       <w:r>
+        <w:rPr>
+          <w:rFonts w:ascii="Times New Roman" w:hAnsi="Times New Roman" w:cs="Times New Roman"/>
+        </w:rPr>
         <w:t xml:space="preserve"> is in no way helpful in predicting when the next event may occur. It is very common to assume that the interarrival times of events in a computer system follow an exponential distribution. </w:t>
       </w:r>
-      <w:r>
-        <w:rPr>
+    </w:p>
+    <w:p>
+      <w:pPr>
+        <w:pStyle w:val="Caption"/>
+        <w:keepNext/>
+      </w:pPr>
+      <w:r>
+        <w:t xml:space="preserve">Figure </w:t>
+      </w:r>
+      <w:fldSimple w:instr=" SEQ Figure \* ARABIC ">
+        <w:r>
+          <w:rPr>
+            <w:noProof/>
+          </w:rPr>
+          <w:t>2</w:t>
+        </w:r>
+      </w:fldSimple>
+      <w:r>
+        <w:t xml:space="preserve"> : Close Model JMT Screenshot</w:t>
+      </w:r>
+    </w:p>
+    <w:p>
+      <w:pPr>
+        <w:rPr>
+          <w:rFonts w:ascii="Times New Roman" w:hAnsi="Times New Roman" w:cs="Times New Roman"/>
+        </w:rPr>
+      </w:pPr>
+      <w:r>
+        <w:rPr>
+          <w:rFonts w:ascii="Times New Roman" w:hAnsi="Times New Roman" w:cs="Times New Roman"/>
           <w:noProof/>
           <w:lang w:eastAsia="en-IE"/>
         </w:rPr>
         <w:drawing>
-          <wp:inline distT="0" distB="0" distL="0" distR="0">
+          <wp:inline distT="0" distB="0" distL="0" distR="0" wp14:anchorId="7E49A458" wp14:editId="6A32AE71">
             <wp:extent cx="3695700" cy="1847850"/>
             <wp:effectExtent l="0" t="0" r="0" b="0"/>
             <wp:docPr id="26" name="Picture 26"/>
@@ -184,16 +291,14 @@
     <w:p>
       <w:pPr>
         <w:rPr>
+          <w:rFonts w:ascii="Times New Roman" w:hAnsi="Times New Roman" w:cs="Times New Roman"/>
           <w:b/>
-          <w:sz w:val="28"/>
-          <w:szCs w:val="28"/>
-        </w:rPr>
-      </w:pPr>
-      <w:r>
-        <w:rPr>
+        </w:rPr>
+      </w:pPr>
+      <w:r>
+        <w:rPr>
+          <w:rFonts w:ascii="Times New Roman" w:hAnsi="Times New Roman" w:cs="Times New Roman"/>
           <w:b/>
-          <w:sz w:val="28"/>
-          <w:szCs w:val="28"/>
         </w:rPr>
         <w:t>Config 3:</w:t>
       </w:r>
@@ -201,11 +306,13 @@
     <w:p>
       <w:pPr>
         <w:rPr>
+          <w:rFonts w:ascii="Times New Roman" w:hAnsi="Times New Roman" w:cs="Times New Roman"/>
           <w:b/>
         </w:rPr>
       </w:pPr>
       <w:r>
         <w:rPr>
+          <w:rFonts w:ascii="Times New Roman" w:hAnsi="Times New Roman" w:cs="Times New Roman"/>
           <w:b/>
         </w:rPr>
         <w:t>Table 1.0</w:t>
@@ -223,7 +330,7 @@
         <w:gridCol w:w="1220"/>
         <w:gridCol w:w="926"/>
         <w:gridCol w:w="889"/>
-        <w:gridCol w:w="558"/>
+        <w:gridCol w:w="559"/>
         <w:gridCol w:w="886"/>
         <w:gridCol w:w="1387"/>
         <w:gridCol w:w="1387"/>
@@ -241,19 +348,15 @@
           <w:p>
             <w:pPr>
               <w:rPr>
-                <w:rFonts w:ascii="Calibri" w:eastAsia="Times New Roman" w:hAnsi="Calibri" w:cs="Times New Roman"/>
-                <w:color w:val="000000"/>
-                <w:sz w:val="18"/>
-                <w:szCs w:val="18"/>
-                <w:lang w:eastAsia="en-IE"/>
-              </w:rPr>
-            </w:pPr>
-            <w:r>
-              <w:rPr>
-                <w:rFonts w:ascii="Calibri" w:eastAsia="Times New Roman" w:hAnsi="Calibri" w:cs="Times New Roman"/>
-                <w:color w:val="000000"/>
-                <w:sz w:val="18"/>
-                <w:szCs w:val="18"/>
+                <w:rFonts w:ascii="Times New Roman" w:eastAsia="Times New Roman" w:hAnsi="Times New Roman" w:cs="Times New Roman"/>
+                <w:color w:val="000000"/>
+                <w:lang w:eastAsia="en-IE"/>
+              </w:rPr>
+            </w:pPr>
+            <w:r>
+              <w:rPr>
+                <w:rFonts w:ascii="Times New Roman" w:eastAsia="Times New Roman" w:hAnsi="Times New Roman" w:cs="Times New Roman"/>
+                <w:color w:val="000000"/>
                 <w:lang w:eastAsia="en-IE"/>
               </w:rPr>
               <w:t>sample</w:t>
@@ -269,19 +372,15 @@
           <w:p>
             <w:pPr>
               <w:rPr>
-                <w:rFonts w:ascii="Calibri" w:eastAsia="Times New Roman" w:hAnsi="Calibri" w:cs="Times New Roman"/>
-                <w:color w:val="000000"/>
-                <w:sz w:val="18"/>
-                <w:szCs w:val="18"/>
-                <w:lang w:eastAsia="en-IE"/>
-              </w:rPr>
-            </w:pPr>
-            <w:r>
-              <w:rPr>
-                <w:rFonts w:ascii="Calibri" w:eastAsia="Times New Roman" w:hAnsi="Calibri" w:cs="Times New Roman"/>
-                <w:color w:val="000000"/>
-                <w:sz w:val="18"/>
-                <w:szCs w:val="18"/>
+                <w:rFonts w:ascii="Times New Roman" w:eastAsia="Times New Roman" w:hAnsi="Times New Roman" w:cs="Times New Roman"/>
+                <w:color w:val="000000"/>
+                <w:lang w:eastAsia="en-IE"/>
+              </w:rPr>
+            </w:pPr>
+            <w:r>
+              <w:rPr>
+                <w:rFonts w:ascii="Times New Roman" w:eastAsia="Times New Roman" w:hAnsi="Times New Roman" w:cs="Times New Roman"/>
+                <w:color w:val="000000"/>
                 <w:lang w:eastAsia="en-IE"/>
               </w:rPr>
               <w:t>Jobs</w:t>
@@ -297,19 +396,15 @@
           <w:p>
             <w:pPr>
               <w:rPr>
-                <w:rFonts w:ascii="Calibri" w:eastAsia="Times New Roman" w:hAnsi="Calibri" w:cs="Times New Roman"/>
-                <w:color w:val="000000"/>
-                <w:sz w:val="18"/>
-                <w:szCs w:val="18"/>
-                <w:lang w:eastAsia="en-IE"/>
-              </w:rPr>
-            </w:pPr>
-            <w:r>
-              <w:rPr>
-                <w:rFonts w:ascii="Calibri" w:eastAsia="Times New Roman" w:hAnsi="Calibri" w:cs="Times New Roman"/>
-                <w:color w:val="000000"/>
-                <w:sz w:val="18"/>
-                <w:szCs w:val="18"/>
+                <w:rFonts w:ascii="Times New Roman" w:eastAsia="Times New Roman" w:hAnsi="Times New Roman" w:cs="Times New Roman"/>
+                <w:color w:val="000000"/>
+                <w:lang w:eastAsia="en-IE"/>
+              </w:rPr>
+            </w:pPr>
+            <w:r>
+              <w:rPr>
+                <w:rFonts w:ascii="Times New Roman" w:eastAsia="Times New Roman" w:hAnsi="Times New Roman" w:cs="Times New Roman"/>
+                <w:color w:val="000000"/>
                 <w:lang w:eastAsia="en-IE"/>
               </w:rPr>
               <w:t>average</w:t>
@@ -325,19 +420,15 @@
           <w:p>
             <w:pPr>
               <w:rPr>
-                <w:rFonts w:ascii="Calibri" w:eastAsia="Times New Roman" w:hAnsi="Calibri" w:cs="Times New Roman"/>
-                <w:color w:val="000000"/>
-                <w:sz w:val="18"/>
-                <w:szCs w:val="18"/>
-                <w:lang w:eastAsia="en-IE"/>
-              </w:rPr>
-            </w:pPr>
-            <w:r>
-              <w:rPr>
-                <w:rFonts w:ascii="Calibri" w:eastAsia="Times New Roman" w:hAnsi="Calibri" w:cs="Times New Roman"/>
-                <w:color w:val="000000"/>
-                <w:sz w:val="18"/>
-                <w:szCs w:val="18"/>
+                <w:rFonts w:ascii="Times New Roman" w:eastAsia="Times New Roman" w:hAnsi="Times New Roman" w:cs="Times New Roman"/>
+                <w:color w:val="000000"/>
+                <w:lang w:eastAsia="en-IE"/>
+              </w:rPr>
+            </w:pPr>
+            <w:r>
+              <w:rPr>
+                <w:rFonts w:ascii="Times New Roman" w:eastAsia="Times New Roman" w:hAnsi="Times New Roman" w:cs="Times New Roman"/>
+                <w:color w:val="000000"/>
                 <w:lang w:eastAsia="en-IE"/>
               </w:rPr>
               <w:t>median</w:t>
@@ -353,19 +444,15 @@
           <w:p>
             <w:pPr>
               <w:rPr>
-                <w:rFonts w:ascii="Calibri" w:eastAsia="Times New Roman" w:hAnsi="Calibri" w:cs="Times New Roman"/>
-                <w:color w:val="000000"/>
-                <w:sz w:val="18"/>
-                <w:szCs w:val="18"/>
-                <w:lang w:eastAsia="en-IE"/>
-              </w:rPr>
-            </w:pPr>
-            <w:r>
-              <w:rPr>
-                <w:rFonts w:ascii="Calibri" w:eastAsia="Times New Roman" w:hAnsi="Calibri" w:cs="Times New Roman"/>
-                <w:color w:val="000000"/>
-                <w:sz w:val="18"/>
-                <w:szCs w:val="18"/>
+                <w:rFonts w:ascii="Times New Roman" w:eastAsia="Times New Roman" w:hAnsi="Times New Roman" w:cs="Times New Roman"/>
+                <w:color w:val="000000"/>
+                <w:lang w:eastAsia="en-IE"/>
+              </w:rPr>
+            </w:pPr>
+            <w:r>
+              <w:rPr>
+                <w:rFonts w:ascii="Times New Roman" w:eastAsia="Times New Roman" w:hAnsi="Times New Roman" w:cs="Times New Roman"/>
+                <w:color w:val="000000"/>
                 <w:lang w:eastAsia="en-IE"/>
               </w:rPr>
               <w:t>min</w:t>
@@ -381,19 +468,15 @@
           <w:p>
             <w:pPr>
               <w:rPr>
-                <w:rFonts w:ascii="Calibri" w:eastAsia="Times New Roman" w:hAnsi="Calibri" w:cs="Times New Roman"/>
-                <w:color w:val="000000"/>
-                <w:sz w:val="18"/>
-                <w:szCs w:val="18"/>
-                <w:lang w:eastAsia="en-IE"/>
-              </w:rPr>
-            </w:pPr>
-            <w:r>
-              <w:rPr>
-                <w:rFonts w:ascii="Calibri" w:eastAsia="Times New Roman" w:hAnsi="Calibri" w:cs="Times New Roman"/>
-                <w:color w:val="000000"/>
-                <w:sz w:val="18"/>
-                <w:szCs w:val="18"/>
+                <w:rFonts w:ascii="Times New Roman" w:eastAsia="Times New Roman" w:hAnsi="Times New Roman" w:cs="Times New Roman"/>
+                <w:color w:val="000000"/>
+                <w:lang w:eastAsia="en-IE"/>
+              </w:rPr>
+            </w:pPr>
+            <w:r>
+              <w:rPr>
+                <w:rFonts w:ascii="Times New Roman" w:eastAsia="Times New Roman" w:hAnsi="Times New Roman" w:cs="Times New Roman"/>
+                <w:color w:val="000000"/>
                 <w:lang w:eastAsia="en-IE"/>
               </w:rPr>
               <w:t>max</w:t>
@@ -409,19 +492,15 @@
           <w:p>
             <w:pPr>
               <w:rPr>
-                <w:rFonts w:ascii="Calibri" w:eastAsia="Times New Roman" w:hAnsi="Calibri" w:cs="Times New Roman"/>
-                <w:color w:val="000000"/>
-                <w:sz w:val="18"/>
-                <w:szCs w:val="18"/>
-                <w:lang w:eastAsia="en-IE"/>
-              </w:rPr>
-            </w:pPr>
-            <w:r>
-              <w:rPr>
-                <w:rFonts w:ascii="Calibri" w:eastAsia="Times New Roman" w:hAnsi="Calibri" w:cs="Times New Roman"/>
-                <w:color w:val="000000"/>
-                <w:sz w:val="18"/>
-                <w:szCs w:val="18"/>
+                <w:rFonts w:ascii="Times New Roman" w:eastAsia="Times New Roman" w:hAnsi="Times New Roman" w:cs="Times New Roman"/>
+                <w:color w:val="000000"/>
+                <w:lang w:eastAsia="en-IE"/>
+              </w:rPr>
+            </w:pPr>
+            <w:r>
+              <w:rPr>
+                <w:rFonts w:ascii="Times New Roman" w:eastAsia="Times New Roman" w:hAnsi="Times New Roman" w:cs="Times New Roman"/>
+                <w:color w:val="000000"/>
                 <w:lang w:eastAsia="en-IE"/>
               </w:rPr>
               <w:t>throughput</w:t>
@@ -437,19 +516,15 @@
           <w:p>
             <w:pPr>
               <w:rPr>
-                <w:rFonts w:ascii="Calibri" w:eastAsia="Times New Roman" w:hAnsi="Calibri" w:cs="Times New Roman"/>
-                <w:color w:val="000000"/>
-                <w:sz w:val="18"/>
-                <w:szCs w:val="18"/>
-                <w:lang w:eastAsia="en-IE"/>
-              </w:rPr>
-            </w:pPr>
-            <w:r>
-              <w:rPr>
-                <w:rFonts w:ascii="Calibri" w:eastAsia="Times New Roman" w:hAnsi="Calibri" w:cs="Times New Roman"/>
-                <w:color w:val="000000"/>
-                <w:sz w:val="18"/>
-                <w:szCs w:val="18"/>
+                <w:rFonts w:ascii="Times New Roman" w:eastAsia="Times New Roman" w:hAnsi="Times New Roman" w:cs="Times New Roman"/>
+                <w:color w:val="000000"/>
+                <w:lang w:eastAsia="en-IE"/>
+              </w:rPr>
+            </w:pPr>
+            <w:r>
+              <w:rPr>
+                <w:rFonts w:ascii="Times New Roman" w:eastAsia="Times New Roman" w:hAnsi="Times New Roman" w:cs="Times New Roman"/>
+                <w:color w:val="000000"/>
                 <w:lang w:eastAsia="en-IE"/>
               </w:rPr>
               <w:t>std. deviation</w:t>
@@ -470,19 +545,15 @@
           <w:p>
             <w:pPr>
               <w:rPr>
-                <w:rFonts w:ascii="Calibri" w:eastAsia="Times New Roman" w:hAnsi="Calibri" w:cs="Times New Roman"/>
-                <w:color w:val="000000"/>
-                <w:sz w:val="18"/>
-                <w:szCs w:val="18"/>
-                <w:lang w:eastAsia="en-IE"/>
-              </w:rPr>
-            </w:pPr>
-            <w:r>
-              <w:rPr>
-                <w:rFonts w:ascii="Calibri" w:eastAsia="Times New Roman" w:hAnsi="Calibri" w:cs="Times New Roman"/>
-                <w:color w:val="000000"/>
-                <w:sz w:val="18"/>
-                <w:szCs w:val="18"/>
+                <w:rFonts w:ascii="Times New Roman" w:eastAsia="Times New Roman" w:hAnsi="Times New Roman" w:cs="Times New Roman"/>
+                <w:color w:val="000000"/>
+                <w:lang w:eastAsia="en-IE"/>
+              </w:rPr>
+            </w:pPr>
+            <w:r>
+              <w:rPr>
+                <w:rFonts w:ascii="Times New Roman" w:eastAsia="Times New Roman" w:hAnsi="Times New Roman" w:cs="Times New Roman"/>
+                <w:color w:val="000000"/>
                 <w:lang w:eastAsia="en-IE"/>
               </w:rPr>
               <w:t>50 users</w:t>
@@ -499,19 +570,15 @@
             <w:pPr>
               <w:jc w:val="right"/>
               <w:rPr>
-                <w:rFonts w:ascii="Calibri" w:eastAsia="Times New Roman" w:hAnsi="Calibri" w:cs="Times New Roman"/>
-                <w:color w:val="000000"/>
-                <w:sz w:val="18"/>
-                <w:szCs w:val="18"/>
-                <w:lang w:eastAsia="en-IE"/>
-              </w:rPr>
-            </w:pPr>
-            <w:r>
-              <w:rPr>
-                <w:rFonts w:ascii="Calibri" w:eastAsia="Times New Roman" w:hAnsi="Calibri" w:cs="Times New Roman"/>
-                <w:color w:val="000000"/>
-                <w:sz w:val="18"/>
-                <w:szCs w:val="18"/>
+                <w:rFonts w:ascii="Times New Roman" w:eastAsia="Times New Roman" w:hAnsi="Times New Roman" w:cs="Times New Roman"/>
+                <w:color w:val="000000"/>
+                <w:lang w:eastAsia="en-IE"/>
+              </w:rPr>
+            </w:pPr>
+            <w:r>
+              <w:rPr>
+                <w:rFonts w:ascii="Times New Roman" w:eastAsia="Times New Roman" w:hAnsi="Times New Roman" w:cs="Times New Roman"/>
+                <w:color w:val="000000"/>
                 <w:lang w:eastAsia="en-IE"/>
               </w:rPr>
               <w:t>34281</w:t>
@@ -528,19 +595,15 @@
             <w:pPr>
               <w:jc w:val="right"/>
               <w:rPr>
-                <w:rFonts w:ascii="Calibri" w:eastAsia="Times New Roman" w:hAnsi="Calibri" w:cs="Times New Roman"/>
-                <w:color w:val="000000"/>
-                <w:sz w:val="18"/>
-                <w:szCs w:val="18"/>
-                <w:lang w:eastAsia="en-IE"/>
-              </w:rPr>
-            </w:pPr>
-            <w:r>
-              <w:rPr>
-                <w:rFonts w:ascii="Calibri" w:eastAsia="Times New Roman" w:hAnsi="Calibri" w:cs="Times New Roman"/>
-                <w:color w:val="000000"/>
-                <w:sz w:val="18"/>
-                <w:szCs w:val="18"/>
+                <w:rFonts w:ascii="Times New Roman" w:eastAsia="Times New Roman" w:hAnsi="Times New Roman" w:cs="Times New Roman"/>
+                <w:color w:val="000000"/>
+                <w:lang w:eastAsia="en-IE"/>
+              </w:rPr>
+            </w:pPr>
+            <w:r>
+              <w:rPr>
+                <w:rFonts w:ascii="Times New Roman" w:eastAsia="Times New Roman" w:hAnsi="Times New Roman" w:cs="Times New Roman"/>
+                <w:color w:val="000000"/>
                 <w:lang w:eastAsia="en-IE"/>
               </w:rPr>
               <w:t>64</w:t>
@@ -557,19 +620,15 @@
             <w:pPr>
               <w:jc w:val="right"/>
               <w:rPr>
-                <w:rFonts w:ascii="Calibri" w:eastAsia="Times New Roman" w:hAnsi="Calibri" w:cs="Times New Roman"/>
-                <w:color w:val="000000"/>
-                <w:sz w:val="18"/>
-                <w:szCs w:val="18"/>
-                <w:lang w:eastAsia="en-IE"/>
-              </w:rPr>
-            </w:pPr>
-            <w:r>
-              <w:rPr>
-                <w:rFonts w:ascii="Calibri" w:eastAsia="Times New Roman" w:hAnsi="Calibri" w:cs="Times New Roman"/>
-                <w:color w:val="000000"/>
-                <w:sz w:val="18"/>
-                <w:szCs w:val="18"/>
+                <w:rFonts w:ascii="Times New Roman" w:eastAsia="Times New Roman" w:hAnsi="Times New Roman" w:cs="Times New Roman"/>
+                <w:color w:val="000000"/>
+                <w:lang w:eastAsia="en-IE"/>
+              </w:rPr>
+            </w:pPr>
+            <w:r>
+              <w:rPr>
+                <w:rFonts w:ascii="Times New Roman" w:eastAsia="Times New Roman" w:hAnsi="Times New Roman" w:cs="Times New Roman"/>
+                <w:color w:val="000000"/>
                 <w:lang w:eastAsia="en-IE"/>
               </w:rPr>
               <w:t>13</w:t>
@@ -586,19 +645,15 @@
             <w:pPr>
               <w:jc w:val="right"/>
               <w:rPr>
-                <w:rFonts w:ascii="Calibri" w:eastAsia="Times New Roman" w:hAnsi="Calibri" w:cs="Times New Roman"/>
-                <w:color w:val="000000"/>
-                <w:sz w:val="18"/>
-                <w:szCs w:val="18"/>
-                <w:lang w:eastAsia="en-IE"/>
-              </w:rPr>
-            </w:pPr>
-            <w:r>
-              <w:rPr>
-                <w:rFonts w:ascii="Calibri" w:eastAsia="Times New Roman" w:hAnsi="Calibri" w:cs="Times New Roman"/>
-                <w:color w:val="000000"/>
-                <w:sz w:val="18"/>
-                <w:szCs w:val="18"/>
+                <w:rFonts w:ascii="Times New Roman" w:eastAsia="Times New Roman" w:hAnsi="Times New Roman" w:cs="Times New Roman"/>
+                <w:color w:val="000000"/>
+                <w:lang w:eastAsia="en-IE"/>
+              </w:rPr>
+            </w:pPr>
+            <w:r>
+              <w:rPr>
+                <w:rFonts w:ascii="Times New Roman" w:eastAsia="Times New Roman" w:hAnsi="Times New Roman" w:cs="Times New Roman"/>
+                <w:color w:val="000000"/>
                 <w:lang w:eastAsia="en-IE"/>
               </w:rPr>
               <w:t>3</w:t>
@@ -615,19 +670,15 @@
             <w:pPr>
               <w:jc w:val="right"/>
               <w:rPr>
-                <w:rFonts w:ascii="Calibri" w:eastAsia="Times New Roman" w:hAnsi="Calibri" w:cs="Times New Roman"/>
-                <w:color w:val="000000"/>
-                <w:sz w:val="18"/>
-                <w:szCs w:val="18"/>
-                <w:lang w:eastAsia="en-IE"/>
-              </w:rPr>
-            </w:pPr>
-            <w:r>
-              <w:rPr>
-                <w:rFonts w:ascii="Calibri" w:eastAsia="Times New Roman" w:hAnsi="Calibri" w:cs="Times New Roman"/>
-                <w:color w:val="000000"/>
-                <w:sz w:val="18"/>
-                <w:szCs w:val="18"/>
+                <w:rFonts w:ascii="Times New Roman" w:eastAsia="Times New Roman" w:hAnsi="Times New Roman" w:cs="Times New Roman"/>
+                <w:color w:val="000000"/>
+                <w:lang w:eastAsia="en-IE"/>
+              </w:rPr>
+            </w:pPr>
+            <w:r>
+              <w:rPr>
+                <w:rFonts w:ascii="Times New Roman" w:eastAsia="Times New Roman" w:hAnsi="Times New Roman" w:cs="Times New Roman"/>
+                <w:color w:val="000000"/>
                 <w:lang w:eastAsia="en-IE"/>
               </w:rPr>
               <w:t>2603</w:t>
@@ -644,19 +695,15 @@
             <w:pPr>
               <w:jc w:val="right"/>
               <w:rPr>
-                <w:rFonts w:ascii="Calibri" w:eastAsia="Times New Roman" w:hAnsi="Calibri" w:cs="Times New Roman"/>
-                <w:color w:val="000000"/>
-                <w:sz w:val="18"/>
-                <w:szCs w:val="18"/>
-                <w:lang w:eastAsia="en-IE"/>
-              </w:rPr>
-            </w:pPr>
-            <w:r>
-              <w:rPr>
-                <w:rFonts w:ascii="Calibri" w:eastAsia="Times New Roman" w:hAnsi="Calibri" w:cs="Times New Roman"/>
-                <w:color w:val="000000"/>
-                <w:sz w:val="18"/>
-                <w:szCs w:val="18"/>
+                <w:rFonts w:ascii="Times New Roman" w:eastAsia="Times New Roman" w:hAnsi="Times New Roman" w:cs="Times New Roman"/>
+                <w:color w:val="000000"/>
+                <w:lang w:eastAsia="en-IE"/>
+              </w:rPr>
+            </w:pPr>
+            <w:r>
+              <w:rPr>
+                <w:rFonts w:ascii="Times New Roman" w:eastAsia="Times New Roman" w:hAnsi="Times New Roman" w:cs="Times New Roman"/>
+                <w:color w:val="000000"/>
                 <w:lang w:eastAsia="en-IE"/>
               </w:rPr>
               <w:t>135.4915972</w:t>
@@ -673,19 +720,15 @@
             <w:pPr>
               <w:jc w:val="right"/>
               <w:rPr>
-                <w:rFonts w:ascii="Calibri" w:eastAsia="Times New Roman" w:hAnsi="Calibri" w:cs="Times New Roman"/>
-                <w:color w:val="000000"/>
-                <w:sz w:val="18"/>
-                <w:szCs w:val="18"/>
-                <w:lang w:eastAsia="en-IE"/>
-              </w:rPr>
-            </w:pPr>
-            <w:r>
-              <w:rPr>
-                <w:rFonts w:ascii="Calibri" w:eastAsia="Times New Roman" w:hAnsi="Calibri" w:cs="Times New Roman"/>
-                <w:color w:val="000000"/>
-                <w:sz w:val="18"/>
-                <w:szCs w:val="18"/>
+                <w:rFonts w:ascii="Times New Roman" w:eastAsia="Times New Roman" w:hAnsi="Times New Roman" w:cs="Times New Roman"/>
+                <w:color w:val="000000"/>
+                <w:lang w:eastAsia="en-IE"/>
+              </w:rPr>
+            </w:pPr>
+            <w:r>
+              <w:rPr>
+                <w:rFonts w:ascii="Times New Roman" w:eastAsia="Times New Roman" w:hAnsi="Times New Roman" w:cs="Times New Roman"/>
+                <w:color w:val="000000"/>
                 <w:lang w:eastAsia="en-IE"/>
               </w:rPr>
               <w:t>173.3141534</w:t>
@@ -706,19 +749,15 @@
           <w:p>
             <w:pPr>
               <w:rPr>
-                <w:rFonts w:ascii="Calibri" w:eastAsia="Times New Roman" w:hAnsi="Calibri" w:cs="Times New Roman"/>
-                <w:color w:val="000000"/>
-                <w:sz w:val="18"/>
-                <w:szCs w:val="18"/>
-                <w:lang w:eastAsia="en-IE"/>
-              </w:rPr>
-            </w:pPr>
-            <w:r>
-              <w:rPr>
-                <w:rFonts w:ascii="Calibri" w:eastAsia="Times New Roman" w:hAnsi="Calibri" w:cs="Times New Roman"/>
-                <w:color w:val="000000"/>
-                <w:sz w:val="18"/>
-                <w:szCs w:val="18"/>
+                <w:rFonts w:ascii="Times New Roman" w:eastAsia="Times New Roman" w:hAnsi="Times New Roman" w:cs="Times New Roman"/>
+                <w:color w:val="000000"/>
+                <w:lang w:eastAsia="en-IE"/>
+              </w:rPr>
+            </w:pPr>
+            <w:r>
+              <w:rPr>
+                <w:rFonts w:ascii="Times New Roman" w:eastAsia="Times New Roman" w:hAnsi="Times New Roman" w:cs="Times New Roman"/>
+                <w:color w:val="000000"/>
                 <w:lang w:eastAsia="en-IE"/>
               </w:rPr>
               <w:t>200 users</w:t>
@@ -735,19 +774,15 @@
             <w:pPr>
               <w:jc w:val="right"/>
               <w:rPr>
-                <w:rFonts w:ascii="Calibri" w:eastAsia="Times New Roman" w:hAnsi="Calibri" w:cs="Times New Roman"/>
-                <w:color w:val="000000"/>
-                <w:sz w:val="18"/>
-                <w:szCs w:val="18"/>
-                <w:lang w:eastAsia="en-IE"/>
-              </w:rPr>
-            </w:pPr>
-            <w:r>
-              <w:rPr>
-                <w:rFonts w:ascii="Calibri" w:eastAsia="Times New Roman" w:hAnsi="Calibri" w:cs="Times New Roman"/>
-                <w:color w:val="000000"/>
-                <w:sz w:val="18"/>
-                <w:szCs w:val="18"/>
+                <w:rFonts w:ascii="Times New Roman" w:eastAsia="Times New Roman" w:hAnsi="Times New Roman" w:cs="Times New Roman"/>
+                <w:color w:val="000000"/>
+                <w:lang w:eastAsia="en-IE"/>
+              </w:rPr>
+            </w:pPr>
+            <w:r>
+              <w:rPr>
+                <w:rFonts w:ascii="Times New Roman" w:eastAsia="Times New Roman" w:hAnsi="Times New Roman" w:cs="Times New Roman"/>
+                <w:color w:val="000000"/>
                 <w:lang w:eastAsia="en-IE"/>
               </w:rPr>
               <w:t>40694</w:t>
@@ -764,19 +799,15 @@
             <w:pPr>
               <w:jc w:val="right"/>
               <w:rPr>
-                <w:rFonts w:ascii="Calibri" w:eastAsia="Times New Roman" w:hAnsi="Calibri" w:cs="Times New Roman"/>
-                <w:color w:val="000000"/>
-                <w:sz w:val="18"/>
-                <w:szCs w:val="18"/>
-                <w:lang w:eastAsia="en-IE"/>
-              </w:rPr>
-            </w:pPr>
-            <w:r>
-              <w:rPr>
-                <w:rFonts w:ascii="Calibri" w:eastAsia="Times New Roman" w:hAnsi="Calibri" w:cs="Times New Roman"/>
-                <w:color w:val="000000"/>
-                <w:sz w:val="18"/>
-                <w:szCs w:val="18"/>
+                <w:rFonts w:ascii="Times New Roman" w:eastAsia="Times New Roman" w:hAnsi="Times New Roman" w:cs="Times New Roman"/>
+                <w:color w:val="000000"/>
+                <w:lang w:eastAsia="en-IE"/>
+              </w:rPr>
+            </w:pPr>
+            <w:r>
+              <w:rPr>
+                <w:rFonts w:ascii="Times New Roman" w:eastAsia="Times New Roman" w:hAnsi="Times New Roman" w:cs="Times New Roman"/>
+                <w:color w:val="000000"/>
                 <w:lang w:eastAsia="en-IE"/>
               </w:rPr>
               <w:t>1907</w:t>
@@ -793,19 +824,15 @@
             <w:pPr>
               <w:jc w:val="right"/>
               <w:rPr>
-                <w:rFonts w:ascii="Calibri" w:eastAsia="Times New Roman" w:hAnsi="Calibri" w:cs="Times New Roman"/>
-                <w:color w:val="000000"/>
-                <w:sz w:val="18"/>
-                <w:szCs w:val="18"/>
-                <w:lang w:eastAsia="en-IE"/>
-              </w:rPr>
-            </w:pPr>
-            <w:r>
-              <w:rPr>
-                <w:rFonts w:ascii="Calibri" w:eastAsia="Times New Roman" w:hAnsi="Calibri" w:cs="Times New Roman"/>
-                <w:color w:val="000000"/>
-                <w:sz w:val="18"/>
-                <w:szCs w:val="18"/>
+                <w:rFonts w:ascii="Times New Roman" w:eastAsia="Times New Roman" w:hAnsi="Times New Roman" w:cs="Times New Roman"/>
+                <w:color w:val="000000"/>
+                <w:lang w:eastAsia="en-IE"/>
+              </w:rPr>
+            </w:pPr>
+            <w:r>
+              <w:rPr>
+                <w:rFonts w:ascii="Times New Roman" w:eastAsia="Times New Roman" w:hAnsi="Times New Roman" w:cs="Times New Roman"/>
+                <w:color w:val="000000"/>
                 <w:lang w:eastAsia="en-IE"/>
               </w:rPr>
               <w:t>443</w:t>
@@ -822,19 +849,15 @@
             <w:pPr>
               <w:jc w:val="right"/>
               <w:rPr>
-                <w:rFonts w:ascii="Calibri" w:eastAsia="Times New Roman" w:hAnsi="Calibri" w:cs="Times New Roman"/>
-                <w:color w:val="000000"/>
-                <w:sz w:val="18"/>
-                <w:szCs w:val="18"/>
-                <w:lang w:eastAsia="en-IE"/>
-              </w:rPr>
-            </w:pPr>
-            <w:r>
-              <w:rPr>
-                <w:rFonts w:ascii="Calibri" w:eastAsia="Times New Roman" w:hAnsi="Calibri" w:cs="Times New Roman"/>
-                <w:color w:val="000000"/>
-                <w:sz w:val="18"/>
-                <w:szCs w:val="18"/>
+                <w:rFonts w:ascii="Times New Roman" w:eastAsia="Times New Roman" w:hAnsi="Times New Roman" w:cs="Times New Roman"/>
+                <w:color w:val="000000"/>
+                <w:lang w:eastAsia="en-IE"/>
+              </w:rPr>
+            </w:pPr>
+            <w:r>
+              <w:rPr>
+                <w:rFonts w:ascii="Times New Roman" w:eastAsia="Times New Roman" w:hAnsi="Times New Roman" w:cs="Times New Roman"/>
+                <w:color w:val="000000"/>
                 <w:lang w:eastAsia="en-IE"/>
               </w:rPr>
               <w:t>3</w:t>
@@ -851,19 +874,15 @@
             <w:pPr>
               <w:jc w:val="right"/>
               <w:rPr>
-                <w:rFonts w:ascii="Calibri" w:eastAsia="Times New Roman" w:hAnsi="Calibri" w:cs="Times New Roman"/>
-                <w:color w:val="000000"/>
-                <w:sz w:val="18"/>
-                <w:szCs w:val="18"/>
-                <w:lang w:eastAsia="en-IE"/>
-              </w:rPr>
-            </w:pPr>
-            <w:r>
-              <w:rPr>
-                <w:rFonts w:ascii="Calibri" w:eastAsia="Times New Roman" w:hAnsi="Calibri" w:cs="Times New Roman"/>
-                <w:color w:val="000000"/>
-                <w:sz w:val="18"/>
-                <w:szCs w:val="18"/>
+                <w:rFonts w:ascii="Times New Roman" w:eastAsia="Times New Roman" w:hAnsi="Times New Roman" w:cs="Times New Roman"/>
+                <w:color w:val="000000"/>
+                <w:lang w:eastAsia="en-IE"/>
+              </w:rPr>
+            </w:pPr>
+            <w:r>
+              <w:rPr>
+                <w:rFonts w:ascii="Times New Roman" w:eastAsia="Times New Roman" w:hAnsi="Times New Roman" w:cs="Times New Roman"/>
+                <w:color w:val="000000"/>
                 <w:lang w:eastAsia="en-IE"/>
               </w:rPr>
               <w:t>63165</w:t>
@@ -880,19 +899,15 @@
             <w:pPr>
               <w:jc w:val="right"/>
               <w:rPr>
-                <w:rFonts w:ascii="Calibri" w:eastAsia="Times New Roman" w:hAnsi="Calibri" w:cs="Times New Roman"/>
-                <w:color w:val="000000"/>
-                <w:sz w:val="18"/>
-                <w:szCs w:val="18"/>
-                <w:lang w:eastAsia="en-IE"/>
-              </w:rPr>
-            </w:pPr>
-            <w:r>
-              <w:rPr>
-                <w:rFonts w:ascii="Calibri" w:eastAsia="Times New Roman" w:hAnsi="Calibri" w:cs="Times New Roman"/>
-                <w:color w:val="000000"/>
-                <w:sz w:val="18"/>
-                <w:szCs w:val="18"/>
+                <w:rFonts w:ascii="Times New Roman" w:eastAsia="Times New Roman" w:hAnsi="Times New Roman" w:cs="Times New Roman"/>
+                <w:color w:val="000000"/>
+                <w:lang w:eastAsia="en-IE"/>
+              </w:rPr>
+            </w:pPr>
+            <w:r>
+              <w:rPr>
+                <w:rFonts w:ascii="Times New Roman" w:eastAsia="Times New Roman" w:hAnsi="Times New Roman" w:cs="Times New Roman"/>
+                <w:color w:val="000000"/>
                 <w:lang w:eastAsia="en-IE"/>
               </w:rPr>
               <w:t>148.1716131</w:t>
@@ -909,19 +924,15 @@
             <w:pPr>
               <w:jc w:val="right"/>
               <w:rPr>
-                <w:rFonts w:ascii="Calibri" w:eastAsia="Times New Roman" w:hAnsi="Calibri" w:cs="Times New Roman"/>
-                <w:color w:val="000000"/>
-                <w:sz w:val="18"/>
-                <w:szCs w:val="18"/>
-                <w:lang w:eastAsia="en-IE"/>
-              </w:rPr>
-            </w:pPr>
-            <w:r>
-              <w:rPr>
-                <w:rFonts w:ascii="Calibri" w:eastAsia="Times New Roman" w:hAnsi="Calibri" w:cs="Times New Roman"/>
-                <w:color w:val="000000"/>
-                <w:sz w:val="18"/>
-                <w:szCs w:val="18"/>
+                <w:rFonts w:ascii="Times New Roman" w:eastAsia="Times New Roman" w:hAnsi="Times New Roman" w:cs="Times New Roman"/>
+                <w:color w:val="000000"/>
+                <w:lang w:eastAsia="en-IE"/>
+              </w:rPr>
+            </w:pPr>
+            <w:r>
+              <w:rPr>
+                <w:rFonts w:ascii="Times New Roman" w:eastAsia="Times New Roman" w:hAnsi="Times New Roman" w:cs="Times New Roman"/>
+                <w:color w:val="000000"/>
                 <w:lang w:eastAsia="en-IE"/>
               </w:rPr>
               <w:t>5620.021347</w:t>
@@ -942,19 +953,15 @@
           <w:p>
             <w:pPr>
               <w:rPr>
-                <w:rFonts w:ascii="Calibri" w:eastAsia="Times New Roman" w:hAnsi="Calibri" w:cs="Times New Roman"/>
-                <w:color w:val="000000"/>
-                <w:sz w:val="18"/>
-                <w:szCs w:val="18"/>
-                <w:lang w:eastAsia="en-IE"/>
-              </w:rPr>
-            </w:pPr>
-            <w:r>
-              <w:rPr>
-                <w:rFonts w:ascii="Calibri" w:eastAsia="Times New Roman" w:hAnsi="Calibri" w:cs="Times New Roman"/>
-                <w:color w:val="000000"/>
-                <w:sz w:val="18"/>
-                <w:szCs w:val="18"/>
+                <w:rFonts w:ascii="Times New Roman" w:eastAsia="Times New Roman" w:hAnsi="Times New Roman" w:cs="Times New Roman"/>
+                <w:color w:val="000000"/>
+                <w:lang w:eastAsia="en-IE"/>
+              </w:rPr>
+            </w:pPr>
+            <w:r>
+              <w:rPr>
+                <w:rFonts w:ascii="Times New Roman" w:eastAsia="Times New Roman" w:hAnsi="Times New Roman" w:cs="Times New Roman"/>
+                <w:color w:val="000000"/>
                 <w:lang w:eastAsia="en-IE"/>
               </w:rPr>
               <w:t>1000 users</w:t>
@@ -971,19 +978,15 @@
             <w:pPr>
               <w:jc w:val="right"/>
               <w:rPr>
-                <w:rFonts w:ascii="Calibri" w:eastAsia="Times New Roman" w:hAnsi="Calibri" w:cs="Times New Roman"/>
-                <w:color w:val="000000"/>
-                <w:sz w:val="18"/>
-                <w:szCs w:val="18"/>
-                <w:lang w:eastAsia="en-IE"/>
-              </w:rPr>
-            </w:pPr>
-            <w:r>
-              <w:rPr>
-                <w:rFonts w:ascii="Calibri" w:eastAsia="Times New Roman" w:hAnsi="Calibri" w:cs="Times New Roman"/>
-                <w:color w:val="000000"/>
-                <w:sz w:val="18"/>
-                <w:szCs w:val="18"/>
+                <w:rFonts w:ascii="Times New Roman" w:eastAsia="Times New Roman" w:hAnsi="Times New Roman" w:cs="Times New Roman"/>
+                <w:color w:val="000000"/>
+                <w:lang w:eastAsia="en-IE"/>
+              </w:rPr>
+            </w:pPr>
+            <w:r>
+              <w:rPr>
+                <w:rFonts w:ascii="Times New Roman" w:eastAsia="Times New Roman" w:hAnsi="Times New Roman" w:cs="Times New Roman"/>
+                <w:color w:val="000000"/>
                 <w:lang w:eastAsia="en-IE"/>
               </w:rPr>
               <w:t>46692</w:t>
@@ -1000,19 +1003,15 @@
             <w:pPr>
               <w:jc w:val="right"/>
               <w:rPr>
-                <w:rFonts w:ascii="Calibri" w:eastAsia="Times New Roman" w:hAnsi="Calibri" w:cs="Times New Roman"/>
-                <w:color w:val="000000"/>
-                <w:sz w:val="18"/>
-                <w:szCs w:val="18"/>
-                <w:lang w:eastAsia="en-IE"/>
-              </w:rPr>
-            </w:pPr>
-            <w:r>
-              <w:rPr>
-                <w:rFonts w:ascii="Calibri" w:eastAsia="Times New Roman" w:hAnsi="Calibri" w:cs="Times New Roman"/>
-                <w:color w:val="000000"/>
-                <w:sz w:val="18"/>
-                <w:szCs w:val="18"/>
+                <w:rFonts w:ascii="Times New Roman" w:eastAsia="Times New Roman" w:hAnsi="Times New Roman" w:cs="Times New Roman"/>
+                <w:color w:val="000000"/>
+                <w:lang w:eastAsia="en-IE"/>
+              </w:rPr>
+            </w:pPr>
+            <w:r>
+              <w:rPr>
+                <w:rFonts w:ascii="Times New Roman" w:eastAsia="Times New Roman" w:hAnsi="Times New Roman" w:cs="Times New Roman"/>
+                <w:color w:val="000000"/>
                 <w:lang w:eastAsia="en-IE"/>
               </w:rPr>
               <w:t>11470</w:t>
@@ -1029,19 +1028,15 @@
             <w:pPr>
               <w:jc w:val="right"/>
               <w:rPr>
-                <w:rFonts w:ascii="Calibri" w:eastAsia="Times New Roman" w:hAnsi="Calibri" w:cs="Times New Roman"/>
-                <w:color w:val="000000"/>
-                <w:sz w:val="18"/>
-                <w:szCs w:val="18"/>
-                <w:lang w:eastAsia="en-IE"/>
-              </w:rPr>
-            </w:pPr>
-            <w:r>
-              <w:rPr>
-                <w:rFonts w:ascii="Calibri" w:eastAsia="Times New Roman" w:hAnsi="Calibri" w:cs="Times New Roman"/>
-                <w:color w:val="000000"/>
-                <w:sz w:val="18"/>
-                <w:szCs w:val="18"/>
+                <w:rFonts w:ascii="Times New Roman" w:eastAsia="Times New Roman" w:hAnsi="Times New Roman" w:cs="Times New Roman"/>
+                <w:color w:val="000000"/>
+                <w:lang w:eastAsia="en-IE"/>
+              </w:rPr>
+            </w:pPr>
+            <w:r>
+              <w:rPr>
+                <w:rFonts w:ascii="Times New Roman" w:eastAsia="Times New Roman" w:hAnsi="Times New Roman" w:cs="Times New Roman"/>
+                <w:color w:val="000000"/>
                 <w:lang w:eastAsia="en-IE"/>
               </w:rPr>
               <w:t>752</w:t>
@@ -1058,19 +1053,15 @@
             <w:pPr>
               <w:jc w:val="right"/>
               <w:rPr>
-                <w:rFonts w:ascii="Calibri" w:eastAsia="Times New Roman" w:hAnsi="Calibri" w:cs="Times New Roman"/>
-                <w:color w:val="000000"/>
-                <w:sz w:val="18"/>
-                <w:szCs w:val="18"/>
-                <w:lang w:eastAsia="en-IE"/>
-              </w:rPr>
-            </w:pPr>
-            <w:r>
-              <w:rPr>
-                <w:rFonts w:ascii="Calibri" w:eastAsia="Times New Roman" w:hAnsi="Calibri" w:cs="Times New Roman"/>
-                <w:color w:val="000000"/>
-                <w:sz w:val="18"/>
-                <w:szCs w:val="18"/>
+                <w:rFonts w:ascii="Times New Roman" w:eastAsia="Times New Roman" w:hAnsi="Times New Roman" w:cs="Times New Roman"/>
+                <w:color w:val="000000"/>
+                <w:lang w:eastAsia="en-IE"/>
+              </w:rPr>
+            </w:pPr>
+            <w:r>
+              <w:rPr>
+                <w:rFonts w:ascii="Times New Roman" w:eastAsia="Times New Roman" w:hAnsi="Times New Roman" w:cs="Times New Roman"/>
+                <w:color w:val="000000"/>
                 <w:lang w:eastAsia="en-IE"/>
               </w:rPr>
               <w:t>3</w:t>
@@ -1087,19 +1078,15 @@
             <w:pPr>
               <w:jc w:val="right"/>
               <w:rPr>
-                <w:rFonts w:ascii="Calibri" w:eastAsia="Times New Roman" w:hAnsi="Calibri" w:cs="Times New Roman"/>
-                <w:color w:val="000000"/>
-                <w:sz w:val="18"/>
-                <w:szCs w:val="18"/>
-                <w:lang w:eastAsia="en-IE"/>
-              </w:rPr>
-            </w:pPr>
-            <w:r>
-              <w:rPr>
-                <w:rFonts w:ascii="Calibri" w:eastAsia="Times New Roman" w:hAnsi="Calibri" w:cs="Times New Roman"/>
-                <w:color w:val="000000"/>
-                <w:sz w:val="18"/>
-                <w:szCs w:val="18"/>
+                <w:rFonts w:ascii="Times New Roman" w:eastAsia="Times New Roman" w:hAnsi="Times New Roman" w:cs="Times New Roman"/>
+                <w:color w:val="000000"/>
+                <w:lang w:eastAsia="en-IE"/>
+              </w:rPr>
+            </w:pPr>
+            <w:r>
+              <w:rPr>
+                <w:rFonts w:ascii="Times New Roman" w:eastAsia="Times New Roman" w:hAnsi="Times New Roman" w:cs="Times New Roman"/>
+                <w:color w:val="000000"/>
                 <w:lang w:eastAsia="en-IE"/>
               </w:rPr>
               <w:t>286634</w:t>
@@ -1116,19 +1103,15 @@
             <w:pPr>
               <w:jc w:val="right"/>
               <w:rPr>
-                <w:rFonts w:ascii="Calibri" w:eastAsia="Times New Roman" w:hAnsi="Calibri" w:cs="Times New Roman"/>
-                <w:color w:val="000000"/>
-                <w:sz w:val="18"/>
-                <w:szCs w:val="18"/>
-                <w:lang w:eastAsia="en-IE"/>
-              </w:rPr>
-            </w:pPr>
-            <w:r>
-              <w:rPr>
-                <w:rFonts w:ascii="Calibri" w:eastAsia="Times New Roman" w:hAnsi="Calibri" w:cs="Times New Roman"/>
-                <w:color w:val="000000"/>
-                <w:sz w:val="18"/>
-                <w:szCs w:val="18"/>
+                <w:rFonts w:ascii="Times New Roman" w:eastAsia="Times New Roman" w:hAnsi="Times New Roman" w:cs="Times New Roman"/>
+                <w:color w:val="000000"/>
+                <w:lang w:eastAsia="en-IE"/>
+              </w:rPr>
+            </w:pPr>
+            <w:r>
+              <w:rPr>
+                <w:rFonts w:ascii="Times New Roman" w:eastAsia="Times New Roman" w:hAnsi="Times New Roman" w:cs="Times New Roman"/>
+                <w:color w:val="000000"/>
                 <w:lang w:eastAsia="en-IE"/>
               </w:rPr>
               <w:t>126.7093084</w:t>
@@ -1145,19 +1128,15 @@
             <w:pPr>
               <w:jc w:val="right"/>
               <w:rPr>
-                <w:rFonts w:ascii="Calibri" w:eastAsia="Times New Roman" w:hAnsi="Calibri" w:cs="Times New Roman"/>
-                <w:color w:val="000000"/>
-                <w:sz w:val="18"/>
-                <w:szCs w:val="18"/>
-                <w:lang w:eastAsia="en-IE"/>
-              </w:rPr>
-            </w:pPr>
-            <w:r>
-              <w:rPr>
-                <w:rFonts w:ascii="Calibri" w:eastAsia="Times New Roman" w:hAnsi="Calibri" w:cs="Times New Roman"/>
-                <w:color w:val="000000"/>
-                <w:sz w:val="18"/>
-                <w:szCs w:val="18"/>
+                <w:rFonts w:ascii="Times New Roman" w:eastAsia="Times New Roman" w:hAnsi="Times New Roman" w:cs="Times New Roman"/>
+                <w:color w:val="000000"/>
+                <w:lang w:eastAsia="en-IE"/>
+              </w:rPr>
+            </w:pPr>
+            <w:r>
+              <w:rPr>
+                <w:rFonts w:ascii="Times New Roman" w:eastAsia="Times New Roman" w:hAnsi="Times New Roman" w:cs="Times New Roman"/>
+                <w:color w:val="000000"/>
                 <w:lang w:eastAsia="en-IE"/>
               </w:rPr>
               <w:t>24452.15789</w:t>
@@ -1169,55 +1148,108 @@
     <w:p>
       <w:pPr>
         <w:rPr>
+          <w:rFonts w:ascii="Times New Roman" w:hAnsi="Times New Roman" w:cs="Times New Roman"/>
           <w:b/>
-          <w:sz w:val="28"/>
-          <w:szCs w:val="28"/>
-        </w:rPr>
-      </w:pPr>
-    </w:p>
-    <w:p>
-      <w:r>
+        </w:rPr>
+      </w:pPr>
+    </w:p>
+    <w:p>
+      <w:pPr>
+        <w:rPr>
+          <w:rFonts w:ascii="Times New Roman" w:hAnsi="Times New Roman" w:cs="Times New Roman"/>
+        </w:rPr>
+      </w:pPr>
+      <w:r>
+        <w:rPr>
+          <w:rFonts w:ascii="Times New Roman" w:hAnsi="Times New Roman" w:cs="Times New Roman"/>
+        </w:rPr>
+        <w:lastRenderedPageBreak/>
         <w:t xml:space="preserve">Using results </w:t>
       </w:r>
       <w:r>
+        <w:rPr>
+          <w:rFonts w:ascii="Times New Roman" w:hAnsi="Times New Roman" w:cs="Times New Roman"/>
+        </w:rPr>
         <w:t xml:space="preserve">from the Load Testing we </w:t>
       </w:r>
       <w:r>
+        <w:rPr>
+          <w:rFonts w:ascii="Times New Roman" w:hAnsi="Times New Roman" w:cs="Times New Roman"/>
+        </w:rPr>
         <w:t>modell</w:t>
       </w:r>
       <w:r>
+        <w:rPr>
+          <w:rFonts w:ascii="Times New Roman" w:hAnsi="Times New Roman" w:cs="Times New Roman"/>
+        </w:rPr>
         <w:t>ed and</w:t>
       </w:r>
       <w:r>
+        <w:rPr>
+          <w:rFonts w:ascii="Times New Roman" w:hAnsi="Times New Roman" w:cs="Times New Roman"/>
+        </w:rPr>
         <w:t xml:space="preserve"> ran the simulation for different </w:t>
       </w:r>
       <w:r>
+        <w:rPr>
+          <w:rFonts w:ascii="Times New Roman" w:hAnsi="Times New Roman" w:cs="Times New Roman"/>
+        </w:rPr>
         <w:t>number of</w:t>
       </w:r>
       <w:r>
+        <w:rPr>
+          <w:rFonts w:ascii="Times New Roman" w:hAnsi="Times New Roman" w:cs="Times New Roman"/>
+        </w:rPr>
         <w:t xml:space="preserve"> users.</w:t>
       </w:r>
     </w:p>
     <w:p>
-      <w:r>
-        <w:lastRenderedPageBreak/>
+      <w:pPr>
+        <w:rPr>
+          <w:rFonts w:ascii="Times New Roman" w:hAnsi="Times New Roman" w:cs="Times New Roman"/>
+        </w:rPr>
+      </w:pPr>
+      <w:r>
+        <w:rPr>
+          <w:rFonts w:ascii="Times New Roman" w:hAnsi="Times New Roman" w:cs="Times New Roman"/>
+        </w:rPr>
         <w:t xml:space="preserve"> S</w:t>
       </w:r>
       <w:r>
+        <w:rPr>
+          <w:rFonts w:ascii="Times New Roman" w:hAnsi="Times New Roman" w:cs="Times New Roman"/>
+        </w:rPr>
         <w:t>et</w:t>
       </w:r>
       <w:r>
+        <w:rPr>
+          <w:rFonts w:ascii="Times New Roman" w:hAnsi="Times New Roman" w:cs="Times New Roman"/>
+        </w:rPr>
         <w:t xml:space="preserve"> </w:t>
       </w:r>
       <w:r>
+        <w:rPr>
+          <w:rFonts w:ascii="Times New Roman" w:hAnsi="Times New Roman" w:cs="Times New Roman"/>
+        </w:rPr>
         <w:t xml:space="preserve">Performance Indices: </w:t>
       </w:r>
     </w:p>
     <w:p>
-      <w:r>
+      <w:pPr>
+        <w:rPr>
+          <w:rFonts w:ascii="Times New Roman" w:hAnsi="Times New Roman" w:cs="Times New Roman"/>
+        </w:rPr>
+      </w:pPr>
+      <w:r>
+        <w:rPr>
+          <w:rFonts w:ascii="Times New Roman" w:hAnsi="Times New Roman" w:cs="Times New Roman"/>
+        </w:rPr>
         <w:t xml:space="preserve"> Number of Customers</w:t>
       </w:r>
       <w:r>
+        <w:rPr>
+          <w:rFonts w:ascii="Times New Roman" w:hAnsi="Times New Roman" w:cs="Times New Roman"/>
+        </w:rPr>
         <w:t>, Throughput and Response Time:</w:t>
       </w:r>
     </w:p>
@@ -1228,8 +1260,14 @@
           <w:ilvl w:val="0"/>
           <w:numId w:val="2"/>
         </w:numPr>
-      </w:pPr>
-      <w:r>
+        <w:rPr>
+          <w:rFonts w:ascii="Times New Roman" w:hAnsi="Times New Roman" w:cs="Times New Roman"/>
+        </w:rPr>
+      </w:pPr>
+      <w:r>
+        <w:rPr>
+          <w:rFonts w:ascii="Times New Roman" w:hAnsi="Times New Roman" w:cs="Times New Roman"/>
+        </w:rPr>
         <w:t>Conf. Interval  : 0.99</w:t>
       </w:r>
     </w:p>
@@ -1240,13 +1278,27 @@
           <w:ilvl w:val="0"/>
           <w:numId w:val="2"/>
         </w:numPr>
-      </w:pPr>
-      <w:r>
+        <w:rPr>
+          <w:rFonts w:ascii="Times New Roman" w:hAnsi="Times New Roman" w:cs="Times New Roman"/>
+        </w:rPr>
+      </w:pPr>
+      <w:r>
+        <w:rPr>
+          <w:rFonts w:ascii="Times New Roman" w:hAnsi="Times New Roman" w:cs="Times New Roman"/>
+        </w:rPr>
         <w:t>Max Rel. Err : 0.01</w:t>
       </w:r>
     </w:p>
     <w:p>
-      <w:r>
+      <w:pPr>
+        <w:rPr>
+          <w:rFonts w:ascii="Times New Roman" w:hAnsi="Times New Roman" w:cs="Times New Roman"/>
+        </w:rPr>
+      </w:pPr>
+      <w:r>
+        <w:rPr>
+          <w:rFonts w:ascii="Times New Roman" w:hAnsi="Times New Roman" w:cs="Times New Roman"/>
+        </w:rPr>
         <w:t>Simulation Parameters:</w:t>
       </w:r>
     </w:p>
@@ -1257,8 +1309,14 @@
           <w:ilvl w:val="0"/>
           <w:numId w:val="3"/>
         </w:numPr>
-      </w:pPr>
-      <w:r>
+        <w:rPr>
+          <w:rFonts w:ascii="Times New Roman" w:hAnsi="Times New Roman" w:cs="Times New Roman"/>
+        </w:rPr>
+      </w:pPr>
+      <w:r>
+        <w:rPr>
+          <w:rFonts w:ascii="Times New Roman" w:hAnsi="Times New Roman" w:cs="Times New Roman"/>
+        </w:rPr>
         <w:t>Simulation random seed: random</w:t>
       </w:r>
     </w:p>
@@ -1269,8 +1327,14 @@
           <w:ilvl w:val="0"/>
           <w:numId w:val="3"/>
         </w:numPr>
-      </w:pPr>
-      <w:r>
+        <w:rPr>
+          <w:rFonts w:ascii="Times New Roman" w:hAnsi="Times New Roman" w:cs="Times New Roman"/>
+        </w:rPr>
+      </w:pPr>
+      <w:r>
+        <w:rPr>
+          <w:rFonts w:ascii="Times New Roman" w:hAnsi="Times New Roman" w:cs="Times New Roman"/>
+        </w:rPr>
         <w:t>Maximum duration: 300</w:t>
       </w:r>
     </w:p>
@@ -1281,118 +1345,234 @@
           <w:ilvl w:val="0"/>
           <w:numId w:val="3"/>
         </w:numPr>
-      </w:pPr>
-      <w:r>
+        <w:rPr>
+          <w:rFonts w:ascii="Times New Roman" w:hAnsi="Times New Roman" w:cs="Times New Roman"/>
+        </w:rPr>
+      </w:pPr>
+      <w:r>
+        <w:rPr>
+          <w:rFonts w:ascii="Times New Roman" w:hAnsi="Times New Roman" w:cs="Times New Roman"/>
+        </w:rPr>
         <w:t>Maximum number of samples : 1,000,000</w:t>
       </w:r>
     </w:p>
     <w:p>
-      <w:r>
+      <w:pPr>
+        <w:rPr>
+          <w:rFonts w:ascii="Times New Roman" w:hAnsi="Times New Roman" w:cs="Times New Roman"/>
+        </w:rPr>
+      </w:pPr>
+      <w:r>
+        <w:rPr>
+          <w:rFonts w:ascii="Times New Roman" w:hAnsi="Times New Roman" w:cs="Times New Roman"/>
+        </w:rPr>
         <w:t>Delay</w:t>
       </w:r>
       <w:r>
+        <w:rPr>
+          <w:rFonts w:ascii="Times New Roman" w:hAnsi="Times New Roman" w:cs="Times New Roman"/>
+        </w:rPr>
         <w:t>:</w:t>
       </w:r>
     </w:p>
     <w:p>
       <w:pPr>
         <w:ind w:firstLine="720"/>
-      </w:pPr>
-      <w:r>
+        <w:rPr>
+          <w:rFonts w:ascii="Times New Roman" w:hAnsi="Times New Roman" w:cs="Times New Roman"/>
+        </w:rPr>
+      </w:pPr>
+      <w:r>
+        <w:rPr>
+          <w:rFonts w:ascii="Times New Roman" w:hAnsi="Times New Roman" w:cs="Times New Roman"/>
+        </w:rPr>
         <w:t xml:space="preserve">Service Time Distribution: Set to </w:t>
       </w:r>
       <w:r>
+        <w:rPr>
+          <w:rFonts w:ascii="Times New Roman" w:hAnsi="Times New Roman" w:cs="Times New Roman"/>
+        </w:rPr>
         <w:t>Constant:</w:t>
       </w:r>
       <w:r>
+        <w:rPr>
+          <w:rFonts w:ascii="Times New Roman" w:hAnsi="Times New Roman" w:cs="Times New Roman"/>
+        </w:rPr>
         <w:t xml:space="preserve"> 0.7s</w:t>
       </w:r>
       <w:r>
+        <w:rPr>
+          <w:rFonts w:ascii="Times New Roman" w:hAnsi="Times New Roman" w:cs="Times New Roman"/>
+        </w:rPr>
         <w:t xml:space="preserve"> </w:t>
       </w:r>
     </w:p>
     <w:p>
       <w:pPr>
         <w:ind w:firstLine="720"/>
-      </w:pPr>
-      <w:r>
+        <w:rPr>
+          <w:rFonts w:ascii="Times New Roman" w:hAnsi="Times New Roman" w:cs="Times New Roman"/>
+        </w:rPr>
+      </w:pPr>
+      <w:r>
+        <w:rPr>
+          <w:rFonts w:ascii="Times New Roman" w:hAnsi="Times New Roman" w:cs="Times New Roman"/>
+        </w:rPr>
         <w:t xml:space="preserve">Set to constant </w:t>
       </w:r>
       <w:r>
+        <w:rPr>
+          <w:rFonts w:ascii="Times New Roman" w:hAnsi="Times New Roman" w:cs="Times New Roman"/>
+        </w:rPr>
         <w:t>700ms as t</w:t>
       </w:r>
       <w:r>
+        <w:rPr>
+          <w:rFonts w:ascii="Times New Roman" w:hAnsi="Times New Roman" w:cs="Times New Roman"/>
+        </w:rPr>
         <w:t>hat is the thinking time set for JMeter load test</w:t>
       </w:r>
     </w:p>
     <w:p>
-      <w:r>
+      <w:pPr>
+        <w:rPr>
+          <w:rFonts w:ascii="Times New Roman" w:hAnsi="Times New Roman" w:cs="Times New Roman"/>
+        </w:rPr>
+      </w:pPr>
+      <w:r>
+        <w:rPr>
+          <w:rFonts w:ascii="Times New Roman" w:hAnsi="Times New Roman" w:cs="Times New Roman"/>
+        </w:rPr>
         <w:t>Server (Webserver+App Server)</w:t>
       </w:r>
     </w:p>
     <w:p>
-      <w:r>
+      <w:pPr>
+        <w:rPr>
+          <w:rFonts w:ascii="Times New Roman" w:hAnsi="Times New Roman" w:cs="Times New Roman"/>
+        </w:rPr>
+      </w:pPr>
+      <w:r>
+        <w:rPr>
+          <w:rFonts w:ascii="Times New Roman" w:hAnsi="Times New Roman" w:cs="Times New Roman"/>
+        </w:rPr>
         <w:t>Queue Section:</w:t>
       </w:r>
       <w:r>
+        <w:rPr>
+          <w:rFonts w:ascii="Times New Roman" w:hAnsi="Times New Roman" w:cs="Times New Roman"/>
+        </w:rPr>
         <w:t>-</w:t>
       </w:r>
     </w:p>
     <w:p>
       <w:pPr>
         <w:ind w:firstLine="720"/>
-      </w:pPr>
-      <w:r>
+        <w:rPr>
+          <w:rFonts w:ascii="Times New Roman" w:hAnsi="Times New Roman" w:cs="Times New Roman"/>
+        </w:rPr>
+      </w:pPr>
+      <w:r>
+        <w:rPr>
+          <w:rFonts w:ascii="Times New Roman" w:hAnsi="Times New Roman" w:cs="Times New Roman"/>
+        </w:rPr>
         <w:t>Capacity:</w:t>
       </w:r>
       <w:r>
+        <w:rPr>
+          <w:rFonts w:ascii="Times New Roman" w:hAnsi="Times New Roman" w:cs="Times New Roman"/>
+        </w:rPr>
         <w:t xml:space="preserve"> infinite</w:t>
       </w:r>
     </w:p>
     <w:p>
       <w:pPr>
         <w:ind w:firstLine="720"/>
-      </w:pPr>
-      <w:r>
+        <w:rPr>
+          <w:rFonts w:ascii="Times New Roman" w:hAnsi="Times New Roman" w:cs="Times New Roman"/>
+        </w:rPr>
+      </w:pPr>
+      <w:r>
+        <w:rPr>
+          <w:rFonts w:ascii="Times New Roman" w:hAnsi="Times New Roman" w:cs="Times New Roman"/>
+        </w:rPr>
         <w:t>Queue Policy:</w:t>
       </w:r>
       <w:r>
+        <w:rPr>
+          <w:rFonts w:ascii="Times New Roman" w:hAnsi="Times New Roman" w:cs="Times New Roman"/>
+        </w:rPr>
         <w:t xml:space="preserve"> </w:t>
       </w:r>
       <w:r>
+        <w:rPr>
+          <w:rFonts w:ascii="Times New Roman" w:hAnsi="Times New Roman" w:cs="Times New Roman"/>
+        </w:rPr>
         <w:t xml:space="preserve"> Non-</w:t>
       </w:r>
       <w:r>
+        <w:rPr>
+          <w:rFonts w:ascii="Times New Roman" w:hAnsi="Times New Roman" w:cs="Times New Roman"/>
+        </w:rPr>
         <w:t>pre-emptive</w:t>
       </w:r>
       <w:r>
+        <w:rPr>
+          <w:rFonts w:ascii="Times New Roman" w:hAnsi="Times New Roman" w:cs="Times New Roman"/>
+        </w:rPr>
         <w:t xml:space="preserve"> Scheduling, FCPS</w:t>
       </w:r>
     </w:p>
     <w:p>
-      <w:r>
+      <w:pPr>
+        <w:rPr>
+          <w:rFonts w:ascii="Times New Roman" w:hAnsi="Times New Roman" w:cs="Times New Roman"/>
+        </w:rPr>
+      </w:pPr>
+      <w:r>
+        <w:rPr>
+          <w:rFonts w:ascii="Times New Roman" w:hAnsi="Times New Roman" w:cs="Times New Roman"/>
+        </w:rPr>
         <w:t>Service Section:</w:t>
       </w:r>
       <w:r>
+        <w:rPr>
+          <w:rFonts w:ascii="Times New Roman" w:hAnsi="Times New Roman" w:cs="Times New Roman"/>
+        </w:rPr>
         <w:t>-</w:t>
       </w:r>
     </w:p>
     <w:p>
       <w:pPr>
         <w:ind w:firstLine="720"/>
-      </w:pPr>
-      <w:r>
+        <w:rPr>
+          <w:rFonts w:ascii="Times New Roman" w:hAnsi="Times New Roman" w:cs="Times New Roman"/>
+        </w:rPr>
+      </w:pPr>
+      <w:r>
+        <w:rPr>
+          <w:rFonts w:ascii="Times New Roman" w:hAnsi="Times New Roman" w:cs="Times New Roman"/>
+        </w:rPr>
         <w:t>Service Time Distributions:</w:t>
       </w:r>
     </w:p>
     <w:p>
       <w:pPr>
         <w:ind w:firstLine="720"/>
-      </w:pPr>
-      <w:r>
+        <w:rPr>
+          <w:rFonts w:ascii="Times New Roman" w:hAnsi="Times New Roman" w:cs="Times New Roman"/>
+        </w:rPr>
+      </w:pPr>
+      <w:r>
+        <w:rPr>
+          <w:rFonts w:ascii="Times New Roman" w:hAnsi="Times New Roman" w:cs="Times New Roman"/>
+        </w:rPr>
         <w:t>Strategy:</w:t>
       </w:r>
       <w:r>
+        <w:rPr>
+          <w:rFonts w:ascii="Times New Roman" w:hAnsi="Times New Roman" w:cs="Times New Roman"/>
+        </w:rPr>
         <w:t xml:space="preserve"> Load Independent</w:t>
       </w:r>
     </w:p>
@@ -1400,26 +1580,37 @@
       <w:pPr>
         <w:ind w:firstLine="720"/>
         <w:rPr>
-          <w:rFonts w:ascii="Arial" w:hAnsi="Arial" w:cs="Arial"/>
+          <w:rFonts w:ascii="Times New Roman" w:hAnsi="Times New Roman" w:cs="Times New Roman"/>
           <w:color w:val="000000"/>
-          <w:sz w:val="17"/>
-          <w:szCs w:val="17"/>
-        </w:rPr>
-      </w:pPr>
-      <w:r>
+        </w:rPr>
+      </w:pPr>
+      <w:r>
+        <w:rPr>
+          <w:rFonts w:ascii="Times New Roman" w:hAnsi="Times New Roman" w:cs="Times New Roman"/>
+        </w:rPr>
         <w:t xml:space="preserve">Service Time Distributions: </w:t>
       </w:r>
       <w:r>
+        <w:rPr>
+          <w:rFonts w:ascii="Times New Roman" w:hAnsi="Times New Roman" w:cs="Times New Roman"/>
+        </w:rPr>
         <w:t xml:space="preserve"> </w:t>
       </w:r>
       <w:r>
+        <w:rPr>
+          <w:rFonts w:ascii="Times New Roman" w:hAnsi="Times New Roman" w:cs="Times New Roman"/>
+        </w:rPr>
         <w:t>Exponential</w:t>
       </w:r>
       <w:r>
+        <w:rPr>
+          <w:rFonts w:ascii="Times New Roman" w:hAnsi="Times New Roman" w:cs="Times New Roman"/>
+        </w:rPr>
         <w:t xml:space="preserve">, </w:t>
       </w:r>
       <w:r>
         <w:rPr>
+          <w:rFonts w:ascii="Times New Roman" w:hAnsi="Times New Roman" w:cs="Times New Roman"/>
           <w:bCs/>
           <w:lang w:val="el-GR"/>
         </w:rPr>
@@ -1427,6 +1618,7 @@
       </w:r>
       <w:r>
         <w:rPr>
+          <w:rFonts w:ascii="Times New Roman" w:hAnsi="Times New Roman" w:cs="Times New Roman"/>
           <w:bCs/>
           <w:lang w:val="en-US"/>
         </w:rPr>
@@ -1434,6 +1626,7 @@
       </w:r>
       <w:r>
         <w:rPr>
+          <w:rFonts w:ascii="Times New Roman" w:hAnsi="Times New Roman" w:cs="Times New Roman"/>
           <w:b/>
           <w:bCs/>
           <w:lang w:val="en-US"/>
@@ -1442,6 +1635,7 @@
       </w:r>
       <w:r>
         <w:rPr>
+          <w:rFonts w:ascii="Times New Roman" w:hAnsi="Times New Roman" w:cs="Times New Roman"/>
           <w:b/>
           <w:bCs/>
           <w:lang w:val="en-US"/>
@@ -1450,7 +1644,7 @@
       </w:r>
       <w:r>
         <w:rPr>
-          <w:rFonts w:ascii="Calibri" w:eastAsia="Times New Roman" w:hAnsi="Calibri" w:cs="Times New Roman"/>
+          <w:rFonts w:ascii="Times New Roman" w:eastAsia="Times New Roman" w:hAnsi="Times New Roman" w:cs="Times New Roman"/>
           <w:color w:val="000000"/>
           <w:lang w:eastAsia="en-IE"/>
         </w:rPr>
@@ -1459,27 +1653,40 @@
     </w:p>
     <w:p>
       <w:pPr>
-        <w:rPr>
-          <w:rFonts w:ascii="Arial" w:hAnsi="Arial" w:cs="Arial"/>
-          <w:color w:val="000000"/>
-          <w:sz w:val="17"/>
-          <w:szCs w:val="17"/>
-        </w:rPr>
-      </w:pPr>
-    </w:p>
-    <w:p>
-      <w:pPr>
-        <w:rPr>
+        <w:pStyle w:val="Caption"/>
+        <w:keepNext/>
+      </w:pPr>
+      <w:r>
+        <w:lastRenderedPageBreak/>
+        <w:t xml:space="preserve">Figure </w:t>
+      </w:r>
+      <w:fldSimple w:instr=" SEQ Figure \* ARABIC ">
+        <w:r>
+          <w:rPr>
+            <w:noProof/>
+          </w:rPr>
+          <w:t>3</w:t>
+        </w:r>
+      </w:fldSimple>
+      <w:r>
+        <w:t xml:space="preserve"> : Station Service Section</w:t>
+      </w:r>
+    </w:p>
+    <w:p>
+      <w:pPr>
+        <w:rPr>
+          <w:rFonts w:ascii="Times New Roman" w:hAnsi="Times New Roman" w:cs="Times New Roman"/>
           <w:lang w:val="en-US"/>
         </w:rPr>
       </w:pPr>
       <w:r>
         <w:rPr>
+          <w:rFonts w:ascii="Times New Roman" w:hAnsi="Times New Roman" w:cs="Times New Roman"/>
           <w:noProof/>
           <w:lang w:eastAsia="en-IE"/>
         </w:rPr>
         <w:drawing>
-          <wp:inline distT="0" distB="0" distL="0" distR="0">
+          <wp:inline distT="0" distB="0" distL="0" distR="0" wp14:anchorId="355B033D" wp14:editId="7F97FAFF">
             <wp:extent cx="4480357" cy="2562225"/>
             <wp:effectExtent l="0" t="0" r="0" b="0"/>
             <wp:docPr id="12" name="Picture 12"/>
@@ -1524,28 +1731,31 @@
     <w:p>
       <w:pPr>
         <w:rPr>
+          <w:rFonts w:ascii="Times New Roman" w:hAnsi="Times New Roman" w:cs="Times New Roman"/>
           <w:b/>
           <w:lang w:val="en-US"/>
         </w:rPr>
       </w:pPr>
       <w:r>
         <w:rPr>
+          <w:rFonts w:ascii="Times New Roman" w:hAnsi="Times New Roman" w:cs="Times New Roman"/>
           <w:b/>
           <w:lang w:val="en-US"/>
         </w:rPr>
-        <w:lastRenderedPageBreak/>
         <w:t>What if Analysis?</w:t>
       </w:r>
     </w:p>
     <w:p>
       <w:pPr>
         <w:rPr>
+          <w:rFonts w:ascii="Times New Roman" w:hAnsi="Times New Roman" w:cs="Times New Roman"/>
           <w:b/>
           <w:lang w:val="en-US"/>
         </w:rPr>
       </w:pPr>
       <w:r>
         <w:rPr>
+          <w:rFonts w:ascii="Times New Roman" w:hAnsi="Times New Roman" w:cs="Times New Roman"/>
           <w:b/>
           <w:lang w:val="en-US"/>
         </w:rPr>
@@ -1553,42 +1763,48 @@
       </w:r>
       <w:r>
         <w:rPr>
-          <w:rFonts w:ascii="Calibri" w:eastAsia="Times New Roman" w:hAnsi="Calibri" w:cs="Times New Roman"/>
+          <w:rFonts w:ascii="Times New Roman" w:eastAsia="Times New Roman" w:hAnsi="Times New Roman" w:cs="Times New Roman"/>
           <w:color w:val="000000"/>
           <w:lang w:eastAsia="en-IE"/>
         </w:rPr>
-        <w:t>34281</w:t>
-      </w:r>
-      <w:r>
-        <w:rPr>
-          <w:rFonts w:ascii="Calibri" w:eastAsia="Times New Roman" w:hAnsi="Calibri" w:cs="Times New Roman"/>
-          <w:color w:val="000000"/>
-          <w:lang w:eastAsia="en-IE"/>
-        </w:rPr>
-        <w:t xml:space="preserve"> to </w:t>
-      </w:r>
-      <w:r>
-        <w:rPr>
-          <w:rFonts w:ascii="Calibri" w:eastAsia="Times New Roman" w:hAnsi="Calibri" w:cs="Times New Roman"/>
-          <w:color w:val="000000"/>
-          <w:lang w:eastAsia="en-IE"/>
-        </w:rPr>
-        <w:t>40694</w:t>
-      </w:r>
-    </w:p>
-    <w:p>
-      <w:pPr>
-        <w:rPr>
+        <w:t>34281 to 40694</w:t>
+      </w:r>
+    </w:p>
+    <w:p>
+      <w:pPr>
+        <w:pStyle w:val="Caption"/>
+        <w:keepNext/>
+      </w:pPr>
+      <w:r>
+        <w:t xml:space="preserve">Figure </w:t>
+      </w:r>
+      <w:fldSimple w:instr=" SEQ Figure \* ARABIC ">
+        <w:r>
+          <w:rPr>
+            <w:noProof/>
+          </w:rPr>
+          <w:t>4</w:t>
+        </w:r>
+      </w:fldSimple>
+      <w:r>
+        <w:t xml:space="preserve"> : What if Analysis</w:t>
+      </w:r>
+    </w:p>
+    <w:p>
+      <w:pPr>
+        <w:rPr>
+          <w:rFonts w:ascii="Times New Roman" w:hAnsi="Times New Roman" w:cs="Times New Roman"/>
           <w:lang w:val="en-US"/>
         </w:rPr>
       </w:pPr>
       <w:r>
         <w:rPr>
+          <w:rFonts w:ascii="Times New Roman" w:hAnsi="Times New Roman" w:cs="Times New Roman"/>
           <w:noProof/>
           <w:lang w:eastAsia="en-IE"/>
         </w:rPr>
         <w:drawing>
-          <wp:inline distT="0" distB="0" distL="0" distR="0">
+          <wp:inline distT="0" distB="0" distL="0" distR="0" wp14:anchorId="0484FF8D" wp14:editId="7D4C81E3">
             <wp:extent cx="4448175" cy="2730093"/>
             <wp:effectExtent l="0" t="0" r="0" b="0"/>
             <wp:docPr id="13" name="Picture 13"/>
@@ -1633,132 +1849,140 @@
     <w:p>
       <w:pPr>
         <w:rPr>
+          <w:rFonts w:ascii="Times New Roman" w:hAnsi="Times New Roman" w:cs="Times New Roman"/>
           <w:lang w:val="en-US"/>
         </w:rPr>
       </w:pPr>
       <w:r>
         <w:rPr>
+          <w:rFonts w:ascii="Times New Roman" w:hAnsi="Times New Roman" w:cs="Times New Roman"/>
           <w:lang w:val="en-US"/>
         </w:rPr>
         <w:t xml:space="preserve">To validate the model </w:t>
       </w:r>
       <w:r>
         <w:rPr>
+          <w:rFonts w:ascii="Times New Roman" w:hAnsi="Times New Roman" w:cs="Times New Roman"/>
           <w:lang w:val="en-US"/>
         </w:rPr>
         <w:t xml:space="preserve">represents </w:t>
       </w:r>
       <w:r>
         <w:rPr>
+          <w:rFonts w:ascii="Times New Roman" w:hAnsi="Times New Roman" w:cs="Times New Roman"/>
           <w:lang w:val="en-US"/>
         </w:rPr>
         <w:t xml:space="preserve">the actual server </w:t>
       </w:r>
       <w:r>
         <w:rPr>
+          <w:rFonts w:ascii="Times New Roman" w:hAnsi="Times New Roman" w:cs="Times New Roman"/>
           <w:lang w:val="en-US"/>
         </w:rPr>
         <w:t xml:space="preserve">increase the number of jobs from </w:t>
       </w:r>
       <w:r>
         <w:rPr>
-          <w:rFonts w:ascii="Calibri" w:eastAsia="Times New Roman" w:hAnsi="Calibri" w:cs="Times New Roman"/>
+          <w:rFonts w:ascii="Times New Roman" w:eastAsia="Times New Roman" w:hAnsi="Times New Roman" w:cs="Times New Roman"/>
           <w:color w:val="000000"/>
           <w:lang w:eastAsia="en-IE"/>
         </w:rPr>
-        <w:t>34281</w:t>
-      </w:r>
-      <w:r>
-        <w:rPr>
-          <w:rFonts w:ascii="Calibri" w:eastAsia="Times New Roman" w:hAnsi="Calibri" w:cs="Times New Roman"/>
+        <w:t xml:space="preserve">34281 to 40694 using the above </w:t>
+      </w:r>
+      <w:r>
+        <w:rPr>
+          <w:rFonts w:ascii="Times New Roman" w:eastAsia="Times New Roman" w:hAnsi="Times New Roman" w:cs="Times New Roman"/>
           <w:color w:val="000000"/>
           <w:lang w:eastAsia="en-IE"/>
         </w:rPr>
-        <w:t xml:space="preserve"> to </w:t>
-      </w:r>
-      <w:r>
-        <w:rPr>
-          <w:rFonts w:ascii="Calibri" w:eastAsia="Times New Roman" w:hAnsi="Calibri" w:cs="Times New Roman"/>
+        <w:t>Table 1.0</w:t>
+      </w:r>
+      <w:r>
+        <w:rPr>
+          <w:rFonts w:ascii="Times New Roman" w:eastAsia="Times New Roman" w:hAnsi="Times New Roman" w:cs="Times New Roman"/>
           <w:color w:val="000000"/>
           <w:lang w:eastAsia="en-IE"/>
         </w:rPr>
-        <w:t>40694</w:t>
-      </w:r>
-      <w:r>
-        <w:rPr>
-          <w:rFonts w:ascii="Calibri" w:eastAsia="Times New Roman" w:hAnsi="Calibri" w:cs="Times New Roman"/>
+        <w:t xml:space="preserve"> and measure the </w:t>
+      </w:r>
+      <w:r>
+        <w:rPr>
+          <w:rFonts w:ascii="Times New Roman" w:eastAsia="Times New Roman" w:hAnsi="Times New Roman" w:cs="Times New Roman"/>
           <w:color w:val="000000"/>
           <w:lang w:eastAsia="en-IE"/>
         </w:rPr>
-        <w:t xml:space="preserve"> using the above </w:t>
-      </w:r>
-      <w:r>
-        <w:rPr>
-          <w:rFonts w:ascii="Calibri" w:eastAsia="Times New Roman" w:hAnsi="Calibri" w:cs="Times New Roman"/>
+        <w:t>throughput and</w:t>
+      </w:r>
+      <w:r>
+        <w:rPr>
+          <w:rFonts w:ascii="Times New Roman" w:eastAsia="Times New Roman" w:hAnsi="Times New Roman" w:cs="Times New Roman"/>
           <w:color w:val="000000"/>
           <w:lang w:eastAsia="en-IE"/>
         </w:rPr>
-        <w:t>Table 1.0</w:t>
-      </w:r>
-      <w:r>
-        <w:rPr>
-          <w:rFonts w:ascii="Calibri" w:eastAsia="Times New Roman" w:hAnsi="Calibri" w:cs="Times New Roman"/>
+        <w:t xml:space="preserve"> compare the throughput w</w:t>
+      </w:r>
+      <w:r>
+        <w:rPr>
+          <w:rFonts w:ascii="Times New Roman" w:eastAsia="Times New Roman" w:hAnsi="Times New Roman" w:cs="Times New Roman"/>
           <w:color w:val="000000"/>
           <w:lang w:eastAsia="en-IE"/>
         </w:rPr>
-        <w:t xml:space="preserve"> and measure the </w:t>
-      </w:r>
-      <w:r>
-        <w:rPr>
-          <w:rFonts w:ascii="Calibri" w:eastAsia="Times New Roman" w:hAnsi="Calibri" w:cs="Times New Roman"/>
+        <w:t xml:space="preserve">ith the actual reading in </w:t>
+      </w:r>
+      <w:r>
+        <w:rPr>
+          <w:rFonts w:ascii="Times New Roman" w:eastAsia="Times New Roman" w:hAnsi="Times New Roman" w:cs="Times New Roman"/>
           <w:color w:val="000000"/>
           <w:lang w:eastAsia="en-IE"/>
         </w:rPr>
-        <w:t>throughput and</w:t>
-      </w:r>
-      <w:r>
-        <w:rPr>
-          <w:rFonts w:ascii="Calibri" w:eastAsia="Times New Roman" w:hAnsi="Calibri" w:cs="Times New Roman"/>
+        <w:t>Table 1.0 for 200 users</w:t>
+      </w:r>
+      <w:r>
+        <w:rPr>
+          <w:rFonts w:ascii="Times New Roman" w:eastAsia="Times New Roman" w:hAnsi="Times New Roman" w:cs="Times New Roman"/>
           <w:color w:val="000000"/>
           <w:lang w:eastAsia="en-IE"/>
         </w:rPr>
-        <w:t xml:space="preserve"> compare the throughput w</w:t>
-      </w:r>
-      <w:r>
-        <w:rPr>
-          <w:rFonts w:ascii="Calibri" w:eastAsia="Times New Roman" w:hAnsi="Calibri" w:cs="Times New Roman"/>
-          <w:color w:val="000000"/>
-          <w:lang w:eastAsia="en-IE"/>
-        </w:rPr>
-        <w:t xml:space="preserve">ith the actual reading in </w:t>
-      </w:r>
-      <w:r>
-        <w:rPr>
-          <w:rFonts w:ascii="Calibri" w:eastAsia="Times New Roman" w:hAnsi="Calibri" w:cs="Times New Roman"/>
-          <w:color w:val="000000"/>
-          <w:lang w:eastAsia="en-IE"/>
-        </w:rPr>
-        <w:t>Table 1.0 for 200 users</w:t>
-      </w:r>
-      <w:r>
-        <w:rPr>
-          <w:rFonts w:ascii="Calibri" w:eastAsia="Times New Roman" w:hAnsi="Calibri" w:cs="Times New Roman"/>
-          <w:color w:val="000000"/>
-          <w:lang w:eastAsia="en-IE"/>
-        </w:rPr>
         <w:t>. Below figure simulates the behaviour of model/system on increase of jobs to prove the throughput reduces to some extent with increase in number of jobs. Although it doesn’t match exactly to live system but simulates the behaviour of live system</w:t>
       </w:r>
     </w:p>
     <w:p>
-      <w:r>
-        <w:rPr>
+      <w:pPr>
+        <w:pStyle w:val="Caption"/>
+        <w:keepNext/>
+      </w:pPr>
+      <w:r>
+        <w:lastRenderedPageBreak/>
+        <w:t xml:space="preserve">Figure </w:t>
+      </w:r>
+      <w:fldSimple w:instr=" SEQ Figure \* ARABIC ">
+        <w:r>
+          <w:rPr>
+            <w:noProof/>
+          </w:rPr>
+          <w:t>5</w:t>
+        </w:r>
+      </w:fldSimple>
+      <w:r>
+        <w:t xml:space="preserve"> : Simulation Result</w:t>
+      </w:r>
+    </w:p>
+    <w:p>
+      <w:pPr>
+        <w:rPr>
+          <w:rFonts w:ascii="Times New Roman" w:hAnsi="Times New Roman" w:cs="Times New Roman"/>
+        </w:rPr>
+      </w:pPr>
+      <w:r>
+        <w:rPr>
+          <w:rFonts w:ascii="Times New Roman" w:hAnsi="Times New Roman" w:cs="Times New Roman"/>
           <w:noProof/>
           <w:lang w:eastAsia="en-IE"/>
         </w:rPr>
         <w:drawing>
-          <wp:inline distT="0" distB="0" distL="0" distR="0">
-            <wp:extent cx="5686425" cy="3228975"/>
-            <wp:effectExtent l="0" t="0" r="9525" b="9525"/>
+          <wp:inline distT="0" distB="0" distL="0" distR="0" wp14:anchorId="7B1FCE1C" wp14:editId="0E32F0B3">
+            <wp:extent cx="5686425" cy="2762250"/>
+            <wp:effectExtent l="0" t="0" r="9525" b="0"/>
             <wp:docPr id="1" name="Picture 1"/>
             <wp:cNvGraphicFramePr>
               <a:graphicFrameLocks xmlns:a="http://schemas.openxmlformats.org/drawingml/2006/main" noChangeAspect="1"/>
@@ -1785,7 +2009,7 @@
                   <pic:spPr>
                     <a:xfrm>
                       <a:off x="0" y="0"/>
-                      <a:ext cx="5692430" cy="3232385"/>
+                      <a:ext cx="5692430" cy="2765167"/>
                     </a:xfrm>
                     <a:prstGeom prst="rect">
                       <a:avLst/>
@@ -1798,51 +2022,32 @@
         </w:drawing>
       </w:r>
     </w:p>
-    <w:p/>
-    <w:p>
-      <w:pPr>
-        <w:rPr>
+    <w:p>
+      <w:pPr>
+        <w:rPr>
+          <w:rFonts w:ascii="Times New Roman" w:hAnsi="Times New Roman" w:cs="Times New Roman"/>
           <w:b/>
-          <w:sz w:val="28"/>
-          <w:szCs w:val="28"/>
-        </w:rPr>
-      </w:pPr>
-    </w:p>
-    <w:p>
-      <w:pPr>
-        <w:rPr>
+        </w:rPr>
+      </w:pPr>
+      <w:r>
+        <w:rPr>
+          <w:rFonts w:ascii="Times New Roman" w:hAnsi="Times New Roman" w:cs="Times New Roman"/>
           <w:b/>
-          <w:sz w:val="28"/>
-          <w:szCs w:val="28"/>
-        </w:rPr>
-      </w:pPr>
-      <w:r>
-        <w:rPr>
-          <w:b/>
-          <w:sz w:val="28"/>
-          <w:szCs w:val="28"/>
-        </w:rPr>
-        <w:lastRenderedPageBreak/>
-        <w:t>Config 5</w:t>
-      </w:r>
-      <w:r>
-        <w:rPr>
-          <w:b/>
-          <w:sz w:val="28"/>
-          <w:szCs w:val="28"/>
-        </w:rPr>
-        <w:t>:</w:t>
-      </w:r>
-    </w:p>
-    <w:p>
-      <w:pPr>
-        <w:rPr>
+        </w:rPr>
+        <w:t>Config 5:</w:t>
+      </w:r>
+    </w:p>
+    <w:p>
+      <w:pPr>
+        <w:rPr>
+          <w:rFonts w:ascii="Times New Roman" w:hAnsi="Times New Roman" w:cs="Times New Roman"/>
           <w:b/>
           <w:u w:val="single"/>
         </w:rPr>
       </w:pPr>
       <w:r>
         <w:rPr>
+          <w:rFonts w:ascii="Times New Roman" w:hAnsi="Times New Roman" w:cs="Times New Roman"/>
           <w:b/>
           <w:u w:val="single"/>
         </w:rPr>
@@ -1861,7 +2066,7 @@
         <w:gridCol w:w="1040"/>
         <w:gridCol w:w="926"/>
         <w:gridCol w:w="889"/>
-        <w:gridCol w:w="558"/>
+        <w:gridCol w:w="559"/>
         <w:gridCol w:w="886"/>
         <w:gridCol w:w="1388"/>
         <w:gridCol w:w="1387"/>
@@ -1878,19 +2083,15 @@
           <w:p>
             <w:pPr>
               <w:rPr>
-                <w:rFonts w:ascii="Calibri" w:eastAsia="Times New Roman" w:hAnsi="Calibri" w:cs="Times New Roman"/>
-                <w:color w:val="000000"/>
-                <w:sz w:val="18"/>
-                <w:szCs w:val="18"/>
-                <w:lang w:eastAsia="en-IE"/>
-              </w:rPr>
-            </w:pPr>
-            <w:r>
-              <w:rPr>
-                <w:rFonts w:ascii="Calibri" w:eastAsia="Times New Roman" w:hAnsi="Calibri" w:cs="Times New Roman"/>
-                <w:color w:val="000000"/>
-                <w:sz w:val="18"/>
-                <w:szCs w:val="18"/>
+                <w:rFonts w:ascii="Times New Roman" w:eastAsia="Times New Roman" w:hAnsi="Times New Roman" w:cs="Times New Roman"/>
+                <w:color w:val="000000"/>
+                <w:lang w:eastAsia="en-IE"/>
+              </w:rPr>
+            </w:pPr>
+            <w:r>
+              <w:rPr>
+                <w:rFonts w:ascii="Times New Roman" w:eastAsia="Times New Roman" w:hAnsi="Times New Roman" w:cs="Times New Roman"/>
+                <w:color w:val="000000"/>
                 <w:lang w:eastAsia="en-IE"/>
               </w:rPr>
               <w:t>sample</w:t>
@@ -1905,19 +2106,15 @@
           <w:p>
             <w:pPr>
               <w:rPr>
-                <w:rFonts w:ascii="Calibri" w:eastAsia="Times New Roman" w:hAnsi="Calibri" w:cs="Times New Roman"/>
-                <w:color w:val="000000"/>
-                <w:sz w:val="18"/>
-                <w:szCs w:val="18"/>
-                <w:lang w:eastAsia="en-IE"/>
-              </w:rPr>
-            </w:pPr>
-            <w:r>
-              <w:rPr>
-                <w:rFonts w:ascii="Calibri" w:eastAsia="Times New Roman" w:hAnsi="Calibri" w:cs="Times New Roman"/>
-                <w:color w:val="000000"/>
-                <w:sz w:val="18"/>
-                <w:szCs w:val="18"/>
+                <w:rFonts w:ascii="Times New Roman" w:eastAsia="Times New Roman" w:hAnsi="Times New Roman" w:cs="Times New Roman"/>
+                <w:color w:val="000000"/>
+                <w:lang w:eastAsia="en-IE"/>
+              </w:rPr>
+            </w:pPr>
+            <w:r>
+              <w:rPr>
+                <w:rFonts w:ascii="Times New Roman" w:eastAsia="Times New Roman" w:hAnsi="Times New Roman" w:cs="Times New Roman"/>
+                <w:color w:val="000000"/>
                 <w:lang w:eastAsia="en-IE"/>
               </w:rPr>
               <w:t>Jobs</w:t>
@@ -1932,19 +2129,15 @@
           <w:p>
             <w:pPr>
               <w:rPr>
-                <w:rFonts w:ascii="Calibri" w:eastAsia="Times New Roman" w:hAnsi="Calibri" w:cs="Times New Roman"/>
-                <w:color w:val="000000"/>
-                <w:sz w:val="18"/>
-                <w:szCs w:val="18"/>
-                <w:lang w:eastAsia="en-IE"/>
-              </w:rPr>
-            </w:pPr>
-            <w:r>
-              <w:rPr>
-                <w:rFonts w:ascii="Calibri" w:eastAsia="Times New Roman" w:hAnsi="Calibri" w:cs="Times New Roman"/>
-                <w:color w:val="000000"/>
-                <w:sz w:val="18"/>
-                <w:szCs w:val="18"/>
+                <w:rFonts w:ascii="Times New Roman" w:eastAsia="Times New Roman" w:hAnsi="Times New Roman" w:cs="Times New Roman"/>
+                <w:color w:val="000000"/>
+                <w:lang w:eastAsia="en-IE"/>
+              </w:rPr>
+            </w:pPr>
+            <w:r>
+              <w:rPr>
+                <w:rFonts w:ascii="Times New Roman" w:eastAsia="Times New Roman" w:hAnsi="Times New Roman" w:cs="Times New Roman"/>
+                <w:color w:val="000000"/>
                 <w:lang w:eastAsia="en-IE"/>
               </w:rPr>
               <w:t>average</w:t>
@@ -1959,19 +2152,15 @@
           <w:p>
             <w:pPr>
               <w:rPr>
-                <w:rFonts w:ascii="Calibri" w:eastAsia="Times New Roman" w:hAnsi="Calibri" w:cs="Times New Roman"/>
-                <w:color w:val="000000"/>
-                <w:sz w:val="18"/>
-                <w:szCs w:val="18"/>
-                <w:lang w:eastAsia="en-IE"/>
-              </w:rPr>
-            </w:pPr>
-            <w:r>
-              <w:rPr>
-                <w:rFonts w:ascii="Calibri" w:eastAsia="Times New Roman" w:hAnsi="Calibri" w:cs="Times New Roman"/>
-                <w:color w:val="000000"/>
-                <w:sz w:val="18"/>
-                <w:szCs w:val="18"/>
+                <w:rFonts w:ascii="Times New Roman" w:eastAsia="Times New Roman" w:hAnsi="Times New Roman" w:cs="Times New Roman"/>
+                <w:color w:val="000000"/>
+                <w:lang w:eastAsia="en-IE"/>
+              </w:rPr>
+            </w:pPr>
+            <w:r>
+              <w:rPr>
+                <w:rFonts w:ascii="Times New Roman" w:eastAsia="Times New Roman" w:hAnsi="Times New Roman" w:cs="Times New Roman"/>
+                <w:color w:val="000000"/>
                 <w:lang w:eastAsia="en-IE"/>
               </w:rPr>
               <w:t>median</w:t>
@@ -1986,19 +2175,15 @@
           <w:p>
             <w:pPr>
               <w:rPr>
-                <w:rFonts w:ascii="Calibri" w:eastAsia="Times New Roman" w:hAnsi="Calibri" w:cs="Times New Roman"/>
-                <w:color w:val="000000"/>
-                <w:sz w:val="18"/>
-                <w:szCs w:val="18"/>
-                <w:lang w:eastAsia="en-IE"/>
-              </w:rPr>
-            </w:pPr>
-            <w:r>
-              <w:rPr>
-                <w:rFonts w:ascii="Calibri" w:eastAsia="Times New Roman" w:hAnsi="Calibri" w:cs="Times New Roman"/>
-                <w:color w:val="000000"/>
-                <w:sz w:val="18"/>
-                <w:szCs w:val="18"/>
+                <w:rFonts w:ascii="Times New Roman" w:eastAsia="Times New Roman" w:hAnsi="Times New Roman" w:cs="Times New Roman"/>
+                <w:color w:val="000000"/>
+                <w:lang w:eastAsia="en-IE"/>
+              </w:rPr>
+            </w:pPr>
+            <w:r>
+              <w:rPr>
+                <w:rFonts w:ascii="Times New Roman" w:eastAsia="Times New Roman" w:hAnsi="Times New Roman" w:cs="Times New Roman"/>
+                <w:color w:val="000000"/>
                 <w:lang w:eastAsia="en-IE"/>
               </w:rPr>
               <w:t>min</w:t>
@@ -2013,19 +2198,15 @@
           <w:p>
             <w:pPr>
               <w:rPr>
-                <w:rFonts w:ascii="Calibri" w:eastAsia="Times New Roman" w:hAnsi="Calibri" w:cs="Times New Roman"/>
-                <w:color w:val="000000"/>
-                <w:sz w:val="18"/>
-                <w:szCs w:val="18"/>
-                <w:lang w:eastAsia="en-IE"/>
-              </w:rPr>
-            </w:pPr>
-            <w:r>
-              <w:rPr>
-                <w:rFonts w:ascii="Calibri" w:eastAsia="Times New Roman" w:hAnsi="Calibri" w:cs="Times New Roman"/>
-                <w:color w:val="000000"/>
-                <w:sz w:val="18"/>
-                <w:szCs w:val="18"/>
+                <w:rFonts w:ascii="Times New Roman" w:eastAsia="Times New Roman" w:hAnsi="Times New Roman" w:cs="Times New Roman"/>
+                <w:color w:val="000000"/>
+                <w:lang w:eastAsia="en-IE"/>
+              </w:rPr>
+            </w:pPr>
+            <w:r>
+              <w:rPr>
+                <w:rFonts w:ascii="Times New Roman" w:eastAsia="Times New Roman" w:hAnsi="Times New Roman" w:cs="Times New Roman"/>
+                <w:color w:val="000000"/>
                 <w:lang w:eastAsia="en-IE"/>
               </w:rPr>
               <w:t>max</w:t>
@@ -2040,19 +2221,15 @@
           <w:p>
             <w:pPr>
               <w:rPr>
-                <w:rFonts w:ascii="Calibri" w:eastAsia="Times New Roman" w:hAnsi="Calibri" w:cs="Times New Roman"/>
-                <w:color w:val="000000"/>
-                <w:sz w:val="18"/>
-                <w:szCs w:val="18"/>
-                <w:lang w:eastAsia="en-IE"/>
-              </w:rPr>
-            </w:pPr>
-            <w:r>
-              <w:rPr>
-                <w:rFonts w:ascii="Calibri" w:eastAsia="Times New Roman" w:hAnsi="Calibri" w:cs="Times New Roman"/>
-                <w:color w:val="000000"/>
-                <w:sz w:val="18"/>
-                <w:szCs w:val="18"/>
+                <w:rFonts w:ascii="Times New Roman" w:eastAsia="Times New Roman" w:hAnsi="Times New Roman" w:cs="Times New Roman"/>
+                <w:color w:val="000000"/>
+                <w:lang w:eastAsia="en-IE"/>
+              </w:rPr>
+            </w:pPr>
+            <w:r>
+              <w:rPr>
+                <w:rFonts w:ascii="Times New Roman" w:eastAsia="Times New Roman" w:hAnsi="Times New Roman" w:cs="Times New Roman"/>
+                <w:color w:val="000000"/>
                 <w:lang w:eastAsia="en-IE"/>
               </w:rPr>
               <w:t>throughput</w:t>
@@ -2067,19 +2244,15 @@
           <w:p>
             <w:pPr>
               <w:rPr>
-                <w:rFonts w:ascii="Calibri" w:eastAsia="Times New Roman" w:hAnsi="Calibri" w:cs="Times New Roman"/>
-                <w:color w:val="000000"/>
-                <w:sz w:val="18"/>
-                <w:szCs w:val="18"/>
-                <w:lang w:eastAsia="en-IE"/>
-              </w:rPr>
-            </w:pPr>
-            <w:r>
-              <w:rPr>
-                <w:rFonts w:ascii="Calibri" w:eastAsia="Times New Roman" w:hAnsi="Calibri" w:cs="Times New Roman"/>
-                <w:color w:val="000000"/>
-                <w:sz w:val="18"/>
-                <w:szCs w:val="18"/>
+                <w:rFonts w:ascii="Times New Roman" w:eastAsia="Times New Roman" w:hAnsi="Times New Roman" w:cs="Times New Roman"/>
+                <w:color w:val="000000"/>
+                <w:lang w:eastAsia="en-IE"/>
+              </w:rPr>
+            </w:pPr>
+            <w:r>
+              <w:rPr>
+                <w:rFonts w:ascii="Times New Roman" w:eastAsia="Times New Roman" w:hAnsi="Times New Roman" w:cs="Times New Roman"/>
+                <w:color w:val="000000"/>
                 <w:lang w:eastAsia="en-IE"/>
               </w:rPr>
               <w:t>std. deviation</w:t>
@@ -2100,19 +2273,15 @@
           <w:p>
             <w:pPr>
               <w:rPr>
-                <w:rFonts w:ascii="Calibri" w:eastAsia="Times New Roman" w:hAnsi="Calibri" w:cs="Times New Roman"/>
-                <w:color w:val="000000"/>
-                <w:sz w:val="18"/>
-                <w:szCs w:val="18"/>
-                <w:lang w:eastAsia="en-IE"/>
-              </w:rPr>
-            </w:pPr>
-            <w:r>
-              <w:rPr>
-                <w:rFonts w:ascii="Calibri" w:eastAsia="Times New Roman" w:hAnsi="Calibri" w:cs="Times New Roman"/>
-                <w:color w:val="000000"/>
-                <w:sz w:val="18"/>
-                <w:szCs w:val="18"/>
+                <w:rFonts w:ascii="Times New Roman" w:eastAsia="Times New Roman" w:hAnsi="Times New Roman" w:cs="Times New Roman"/>
+                <w:color w:val="000000"/>
+                <w:lang w:eastAsia="en-IE"/>
+              </w:rPr>
+            </w:pPr>
+            <w:r>
+              <w:rPr>
+                <w:rFonts w:ascii="Times New Roman" w:eastAsia="Times New Roman" w:hAnsi="Times New Roman" w:cs="Times New Roman"/>
+                <w:color w:val="000000"/>
                 <w:lang w:eastAsia="en-IE"/>
               </w:rPr>
               <w:t>50 users</w:t>
@@ -2129,19 +2298,15 @@
             <w:pPr>
               <w:jc w:val="right"/>
               <w:rPr>
-                <w:rFonts w:ascii="Calibri" w:eastAsia="Times New Roman" w:hAnsi="Calibri" w:cs="Times New Roman"/>
-                <w:color w:val="000000"/>
-                <w:sz w:val="18"/>
-                <w:szCs w:val="18"/>
-                <w:lang w:eastAsia="en-IE"/>
-              </w:rPr>
-            </w:pPr>
-            <w:r>
-              <w:rPr>
-                <w:rFonts w:ascii="Calibri" w:eastAsia="Times New Roman" w:hAnsi="Calibri" w:cs="Times New Roman"/>
-                <w:color w:val="000000"/>
-                <w:sz w:val="18"/>
-                <w:szCs w:val="18"/>
+                <w:rFonts w:ascii="Times New Roman" w:eastAsia="Times New Roman" w:hAnsi="Times New Roman" w:cs="Times New Roman"/>
+                <w:color w:val="000000"/>
+                <w:lang w:eastAsia="en-IE"/>
+              </w:rPr>
+            </w:pPr>
+            <w:r>
+              <w:rPr>
+                <w:rFonts w:ascii="Times New Roman" w:eastAsia="Times New Roman" w:hAnsi="Times New Roman" w:cs="Times New Roman"/>
+                <w:color w:val="000000"/>
                 <w:lang w:eastAsia="en-IE"/>
               </w:rPr>
               <w:t>27623</w:t>
@@ -2158,19 +2323,15 @@
             <w:pPr>
               <w:jc w:val="right"/>
               <w:rPr>
-                <w:rFonts w:ascii="Calibri" w:eastAsia="Times New Roman" w:hAnsi="Calibri" w:cs="Times New Roman"/>
-                <w:color w:val="000000"/>
-                <w:sz w:val="18"/>
-                <w:szCs w:val="18"/>
-                <w:lang w:eastAsia="en-IE"/>
-              </w:rPr>
-            </w:pPr>
-            <w:r>
-              <w:rPr>
-                <w:rFonts w:ascii="Calibri" w:eastAsia="Times New Roman" w:hAnsi="Calibri" w:cs="Times New Roman"/>
-                <w:color w:val="000000"/>
-                <w:sz w:val="18"/>
-                <w:szCs w:val="18"/>
+                <w:rFonts w:ascii="Times New Roman" w:eastAsia="Times New Roman" w:hAnsi="Times New Roman" w:cs="Times New Roman"/>
+                <w:color w:val="000000"/>
+                <w:lang w:eastAsia="en-IE"/>
+              </w:rPr>
+            </w:pPr>
+            <w:r>
+              <w:rPr>
+                <w:rFonts w:ascii="Times New Roman" w:eastAsia="Times New Roman" w:hAnsi="Times New Roman" w:cs="Times New Roman"/>
+                <w:color w:val="000000"/>
                 <w:lang w:eastAsia="en-IE"/>
               </w:rPr>
               <w:t>250</w:t>
@@ -2187,19 +2348,15 @@
             <w:pPr>
               <w:jc w:val="right"/>
               <w:rPr>
-                <w:rFonts w:ascii="Calibri" w:eastAsia="Times New Roman" w:hAnsi="Calibri" w:cs="Times New Roman"/>
-                <w:color w:val="000000"/>
-                <w:sz w:val="18"/>
-                <w:szCs w:val="18"/>
-                <w:lang w:eastAsia="en-IE"/>
-              </w:rPr>
-            </w:pPr>
-            <w:r>
-              <w:rPr>
-                <w:rFonts w:ascii="Calibri" w:eastAsia="Times New Roman" w:hAnsi="Calibri" w:cs="Times New Roman"/>
-                <w:color w:val="000000"/>
-                <w:sz w:val="18"/>
-                <w:szCs w:val="18"/>
+                <w:rFonts w:ascii="Times New Roman" w:eastAsia="Times New Roman" w:hAnsi="Times New Roman" w:cs="Times New Roman"/>
+                <w:color w:val="000000"/>
+                <w:lang w:eastAsia="en-IE"/>
+              </w:rPr>
+            </w:pPr>
+            <w:r>
+              <w:rPr>
+                <w:rFonts w:ascii="Times New Roman" w:eastAsia="Times New Roman" w:hAnsi="Times New Roman" w:cs="Times New Roman"/>
+                <w:color w:val="000000"/>
                 <w:lang w:eastAsia="en-IE"/>
               </w:rPr>
               <w:t>92</w:t>
@@ -2216,19 +2373,15 @@
             <w:pPr>
               <w:jc w:val="right"/>
               <w:rPr>
-                <w:rFonts w:ascii="Calibri" w:eastAsia="Times New Roman" w:hAnsi="Calibri" w:cs="Times New Roman"/>
-                <w:color w:val="000000"/>
-                <w:sz w:val="18"/>
-                <w:szCs w:val="18"/>
-                <w:lang w:eastAsia="en-IE"/>
-              </w:rPr>
-            </w:pPr>
-            <w:r>
-              <w:rPr>
-                <w:rFonts w:ascii="Calibri" w:eastAsia="Times New Roman" w:hAnsi="Calibri" w:cs="Times New Roman"/>
-                <w:color w:val="000000"/>
-                <w:sz w:val="18"/>
-                <w:szCs w:val="18"/>
+                <w:rFonts w:ascii="Times New Roman" w:eastAsia="Times New Roman" w:hAnsi="Times New Roman" w:cs="Times New Roman"/>
+                <w:color w:val="000000"/>
+                <w:lang w:eastAsia="en-IE"/>
+              </w:rPr>
+            </w:pPr>
+            <w:r>
+              <w:rPr>
+                <w:rFonts w:ascii="Times New Roman" w:eastAsia="Times New Roman" w:hAnsi="Times New Roman" w:cs="Times New Roman"/>
+                <w:color w:val="000000"/>
                 <w:lang w:eastAsia="en-IE"/>
               </w:rPr>
               <w:t>4</w:t>
@@ -2245,19 +2398,15 @@
             <w:pPr>
               <w:jc w:val="right"/>
               <w:rPr>
-                <w:rFonts w:ascii="Calibri" w:eastAsia="Times New Roman" w:hAnsi="Calibri" w:cs="Times New Roman"/>
-                <w:color w:val="000000"/>
-                <w:sz w:val="18"/>
-                <w:szCs w:val="18"/>
-                <w:lang w:eastAsia="en-IE"/>
-              </w:rPr>
-            </w:pPr>
-            <w:r>
-              <w:rPr>
-                <w:rFonts w:ascii="Calibri" w:eastAsia="Times New Roman" w:hAnsi="Calibri" w:cs="Times New Roman"/>
-                <w:color w:val="000000"/>
-                <w:sz w:val="18"/>
-                <w:szCs w:val="18"/>
+                <w:rFonts w:ascii="Times New Roman" w:eastAsia="Times New Roman" w:hAnsi="Times New Roman" w:cs="Times New Roman"/>
+                <w:color w:val="000000"/>
+                <w:lang w:eastAsia="en-IE"/>
+              </w:rPr>
+            </w:pPr>
+            <w:r>
+              <w:rPr>
+                <w:rFonts w:ascii="Times New Roman" w:eastAsia="Times New Roman" w:hAnsi="Times New Roman" w:cs="Times New Roman"/>
+                <w:color w:val="000000"/>
                 <w:lang w:eastAsia="en-IE"/>
               </w:rPr>
               <w:t>4575</w:t>
@@ -2276,29 +2425,23 @@
                 <w:tab w:val="right" w:pos="1171"/>
               </w:tabs>
               <w:rPr>
-                <w:rFonts w:ascii="Calibri" w:eastAsia="Times New Roman" w:hAnsi="Calibri" w:cs="Times New Roman"/>
-                <w:color w:val="000000"/>
-                <w:sz w:val="18"/>
-                <w:szCs w:val="18"/>
-                <w:lang w:eastAsia="en-IE"/>
-              </w:rPr>
-            </w:pPr>
-            <w:r>
-              <w:rPr>
-                <w:rFonts w:ascii="Calibri" w:eastAsia="Times New Roman" w:hAnsi="Calibri" w:cs="Times New Roman"/>
-                <w:color w:val="000000"/>
-                <w:sz w:val="18"/>
-                <w:szCs w:val="18"/>
+                <w:rFonts w:ascii="Times New Roman" w:eastAsia="Times New Roman" w:hAnsi="Times New Roman" w:cs="Times New Roman"/>
+                <w:color w:val="000000"/>
+                <w:lang w:eastAsia="en-IE"/>
+              </w:rPr>
+            </w:pPr>
+            <w:r>
+              <w:rPr>
+                <w:rFonts w:ascii="Times New Roman" w:eastAsia="Times New Roman" w:hAnsi="Times New Roman" w:cs="Times New Roman"/>
+                <w:color w:val="000000"/>
                 <w:lang w:eastAsia="en-IE"/>
               </w:rPr>
               <w:tab/>
             </w:r>
             <w:r>
               <w:rPr>
-                <w:rFonts w:ascii="Calibri" w:eastAsia="Times New Roman" w:hAnsi="Calibri" w:cs="Times New Roman"/>
-                <w:color w:val="000000"/>
-                <w:sz w:val="18"/>
-                <w:szCs w:val="18"/>
+                <w:rFonts w:ascii="Times New Roman" w:eastAsia="Times New Roman" w:hAnsi="Times New Roman" w:cs="Times New Roman"/>
+                <w:color w:val="000000"/>
                 <w:lang w:eastAsia="en-IE"/>
               </w:rPr>
               <w:t>106.2647868</w:t>
@@ -2315,19 +2458,15 @@
             <w:pPr>
               <w:jc w:val="right"/>
               <w:rPr>
-                <w:rFonts w:ascii="Calibri" w:eastAsia="Times New Roman" w:hAnsi="Calibri" w:cs="Times New Roman"/>
-                <w:color w:val="000000"/>
-                <w:sz w:val="18"/>
-                <w:szCs w:val="18"/>
-                <w:lang w:eastAsia="en-IE"/>
-              </w:rPr>
-            </w:pPr>
-            <w:r>
-              <w:rPr>
-                <w:rFonts w:ascii="Calibri" w:eastAsia="Times New Roman" w:hAnsi="Calibri" w:cs="Times New Roman"/>
-                <w:color w:val="000000"/>
-                <w:sz w:val="18"/>
-                <w:szCs w:val="18"/>
+                <w:rFonts w:ascii="Times New Roman" w:eastAsia="Times New Roman" w:hAnsi="Times New Roman" w:cs="Times New Roman"/>
+                <w:color w:val="000000"/>
+                <w:lang w:eastAsia="en-IE"/>
+              </w:rPr>
+            </w:pPr>
+            <w:r>
+              <w:rPr>
+                <w:rFonts w:ascii="Times New Roman" w:eastAsia="Times New Roman" w:hAnsi="Times New Roman" w:cs="Times New Roman"/>
+                <w:color w:val="000000"/>
                 <w:lang w:eastAsia="en-IE"/>
               </w:rPr>
               <w:t>381.015596</w:t>
@@ -2348,19 +2487,15 @@
           <w:p>
             <w:pPr>
               <w:rPr>
-                <w:rFonts w:ascii="Calibri" w:eastAsia="Times New Roman" w:hAnsi="Calibri" w:cs="Times New Roman"/>
-                <w:color w:val="000000"/>
-                <w:sz w:val="18"/>
-                <w:szCs w:val="18"/>
-                <w:lang w:eastAsia="en-IE"/>
-              </w:rPr>
-            </w:pPr>
-            <w:r>
-              <w:rPr>
-                <w:rFonts w:ascii="Calibri" w:eastAsia="Times New Roman" w:hAnsi="Calibri" w:cs="Times New Roman"/>
-                <w:color w:val="000000"/>
-                <w:sz w:val="18"/>
-                <w:szCs w:val="18"/>
+                <w:rFonts w:ascii="Times New Roman" w:eastAsia="Times New Roman" w:hAnsi="Times New Roman" w:cs="Times New Roman"/>
+                <w:color w:val="000000"/>
+                <w:lang w:eastAsia="en-IE"/>
+              </w:rPr>
+            </w:pPr>
+            <w:r>
+              <w:rPr>
+                <w:rFonts w:ascii="Times New Roman" w:eastAsia="Times New Roman" w:hAnsi="Times New Roman" w:cs="Times New Roman"/>
+                <w:color w:val="000000"/>
                 <w:lang w:eastAsia="en-IE"/>
               </w:rPr>
               <w:t>200 users</w:t>
@@ -2377,19 +2512,15 @@
             <w:pPr>
               <w:jc w:val="right"/>
               <w:rPr>
-                <w:rFonts w:ascii="Calibri" w:eastAsia="Times New Roman" w:hAnsi="Calibri" w:cs="Times New Roman"/>
-                <w:color w:val="000000"/>
-                <w:sz w:val="18"/>
-                <w:szCs w:val="18"/>
-                <w:lang w:eastAsia="en-IE"/>
-              </w:rPr>
-            </w:pPr>
-            <w:r>
-              <w:rPr>
-                <w:rFonts w:ascii="Calibri" w:eastAsia="Times New Roman" w:hAnsi="Calibri" w:cs="Times New Roman"/>
-                <w:color w:val="000000"/>
-                <w:sz w:val="18"/>
-                <w:szCs w:val="18"/>
+                <w:rFonts w:ascii="Times New Roman" w:eastAsia="Times New Roman" w:hAnsi="Times New Roman" w:cs="Times New Roman"/>
+                <w:color w:val="000000"/>
+                <w:lang w:eastAsia="en-IE"/>
+              </w:rPr>
+            </w:pPr>
+            <w:r>
+              <w:rPr>
+                <w:rFonts w:ascii="Times New Roman" w:eastAsia="Times New Roman" w:hAnsi="Times New Roman" w:cs="Times New Roman"/>
+                <w:color w:val="000000"/>
                 <w:lang w:eastAsia="en-IE"/>
               </w:rPr>
               <w:t>31592</w:t>
@@ -2406,19 +2537,15 @@
             <w:pPr>
               <w:jc w:val="right"/>
               <w:rPr>
-                <w:rFonts w:ascii="Calibri" w:eastAsia="Times New Roman" w:hAnsi="Calibri" w:cs="Times New Roman"/>
-                <w:color w:val="000000"/>
-                <w:sz w:val="18"/>
-                <w:szCs w:val="18"/>
-                <w:lang w:eastAsia="en-IE"/>
-              </w:rPr>
-            </w:pPr>
-            <w:r>
-              <w:rPr>
-                <w:rFonts w:ascii="Calibri" w:eastAsia="Times New Roman" w:hAnsi="Calibri" w:cs="Times New Roman"/>
-                <w:color w:val="000000"/>
-                <w:sz w:val="18"/>
-                <w:szCs w:val="18"/>
+                <w:rFonts w:ascii="Times New Roman" w:eastAsia="Times New Roman" w:hAnsi="Times New Roman" w:cs="Times New Roman"/>
+                <w:color w:val="000000"/>
+                <w:lang w:eastAsia="en-IE"/>
+              </w:rPr>
+            </w:pPr>
+            <w:r>
+              <w:rPr>
+                <w:rFonts w:ascii="Times New Roman" w:eastAsia="Times New Roman" w:hAnsi="Times New Roman" w:cs="Times New Roman"/>
+                <w:color w:val="000000"/>
                 <w:lang w:eastAsia="en-IE"/>
               </w:rPr>
               <w:t>2684</w:t>
@@ -2435,19 +2562,15 @@
             <w:pPr>
               <w:jc w:val="right"/>
               <w:rPr>
-                <w:rFonts w:ascii="Calibri" w:eastAsia="Times New Roman" w:hAnsi="Calibri" w:cs="Times New Roman"/>
-                <w:color w:val="000000"/>
-                <w:sz w:val="18"/>
-                <w:szCs w:val="18"/>
-                <w:lang w:eastAsia="en-IE"/>
-              </w:rPr>
-            </w:pPr>
-            <w:r>
-              <w:rPr>
-                <w:rFonts w:ascii="Calibri" w:eastAsia="Times New Roman" w:hAnsi="Calibri" w:cs="Times New Roman"/>
-                <w:color w:val="000000"/>
-                <w:sz w:val="18"/>
-                <w:szCs w:val="18"/>
+                <w:rFonts w:ascii="Times New Roman" w:eastAsia="Times New Roman" w:hAnsi="Times New Roman" w:cs="Times New Roman"/>
+                <w:color w:val="000000"/>
+                <w:lang w:eastAsia="en-IE"/>
+              </w:rPr>
+            </w:pPr>
+            <w:r>
+              <w:rPr>
+                <w:rFonts w:ascii="Times New Roman" w:eastAsia="Times New Roman" w:hAnsi="Times New Roman" w:cs="Times New Roman"/>
+                <w:color w:val="000000"/>
                 <w:lang w:eastAsia="en-IE"/>
               </w:rPr>
               <w:t>663</w:t>
@@ -2464,19 +2587,15 @@
             <w:pPr>
               <w:jc w:val="right"/>
               <w:rPr>
-                <w:rFonts w:ascii="Calibri" w:eastAsia="Times New Roman" w:hAnsi="Calibri" w:cs="Times New Roman"/>
-                <w:color w:val="000000"/>
-                <w:sz w:val="18"/>
-                <w:szCs w:val="18"/>
-                <w:lang w:eastAsia="en-IE"/>
-              </w:rPr>
-            </w:pPr>
-            <w:r>
-              <w:rPr>
-                <w:rFonts w:ascii="Calibri" w:eastAsia="Times New Roman" w:hAnsi="Calibri" w:cs="Times New Roman"/>
-                <w:color w:val="000000"/>
-                <w:sz w:val="18"/>
-                <w:szCs w:val="18"/>
+                <w:rFonts w:ascii="Times New Roman" w:eastAsia="Times New Roman" w:hAnsi="Times New Roman" w:cs="Times New Roman"/>
+                <w:color w:val="000000"/>
+                <w:lang w:eastAsia="en-IE"/>
+              </w:rPr>
+            </w:pPr>
+            <w:r>
+              <w:rPr>
+                <w:rFonts w:ascii="Times New Roman" w:eastAsia="Times New Roman" w:hAnsi="Times New Roman" w:cs="Times New Roman"/>
+                <w:color w:val="000000"/>
                 <w:lang w:eastAsia="en-IE"/>
               </w:rPr>
               <w:t>5</w:t>
@@ -2493,19 +2612,15 @@
             <w:pPr>
               <w:jc w:val="right"/>
               <w:rPr>
-                <w:rFonts w:ascii="Calibri" w:eastAsia="Times New Roman" w:hAnsi="Calibri" w:cs="Times New Roman"/>
-                <w:color w:val="000000"/>
-                <w:sz w:val="18"/>
-                <w:szCs w:val="18"/>
-                <w:lang w:eastAsia="en-IE"/>
-              </w:rPr>
-            </w:pPr>
-            <w:r>
-              <w:rPr>
-                <w:rFonts w:ascii="Calibri" w:eastAsia="Times New Roman" w:hAnsi="Calibri" w:cs="Times New Roman"/>
-                <w:color w:val="000000"/>
-                <w:sz w:val="18"/>
-                <w:szCs w:val="18"/>
+                <w:rFonts w:ascii="Times New Roman" w:eastAsia="Times New Roman" w:hAnsi="Times New Roman" w:cs="Times New Roman"/>
+                <w:color w:val="000000"/>
+                <w:lang w:eastAsia="en-IE"/>
+              </w:rPr>
+            </w:pPr>
+            <w:r>
+              <w:rPr>
+                <w:rFonts w:ascii="Times New Roman" w:eastAsia="Times New Roman" w:hAnsi="Times New Roman" w:cs="Times New Roman"/>
+                <w:color w:val="000000"/>
                 <w:lang w:eastAsia="en-IE"/>
               </w:rPr>
               <w:t>128760</w:t>
@@ -2522,19 +2637,15 @@
             <w:pPr>
               <w:jc w:val="right"/>
               <w:rPr>
-                <w:rFonts w:ascii="Calibri" w:eastAsia="Times New Roman" w:hAnsi="Calibri" w:cs="Times New Roman"/>
-                <w:color w:val="000000"/>
-                <w:sz w:val="18"/>
-                <w:szCs w:val="18"/>
-                <w:lang w:eastAsia="en-IE"/>
-              </w:rPr>
-            </w:pPr>
-            <w:r>
-              <w:rPr>
-                <w:rFonts w:ascii="Calibri" w:eastAsia="Times New Roman" w:hAnsi="Calibri" w:cs="Times New Roman"/>
-                <w:color w:val="000000"/>
-                <w:sz w:val="18"/>
-                <w:szCs w:val="18"/>
+                <w:rFonts w:ascii="Times New Roman" w:eastAsia="Times New Roman" w:hAnsi="Times New Roman" w:cs="Times New Roman"/>
+                <w:color w:val="000000"/>
+                <w:lang w:eastAsia="en-IE"/>
+              </w:rPr>
+            </w:pPr>
+            <w:r>
+              <w:rPr>
+                <w:rFonts w:ascii="Times New Roman" w:eastAsia="Times New Roman" w:hAnsi="Times New Roman" w:cs="Times New Roman"/>
+                <w:color w:val="000000"/>
                 <w:lang w:eastAsia="en-IE"/>
               </w:rPr>
               <w:t>108.9649844</w:t>
@@ -2551,19 +2662,15 @@
             <w:pPr>
               <w:jc w:val="right"/>
               <w:rPr>
-                <w:rFonts w:ascii="Calibri" w:eastAsia="Times New Roman" w:hAnsi="Calibri" w:cs="Times New Roman"/>
-                <w:color w:val="000000"/>
-                <w:sz w:val="18"/>
-                <w:szCs w:val="18"/>
-                <w:lang w:eastAsia="en-IE"/>
-              </w:rPr>
-            </w:pPr>
-            <w:r>
-              <w:rPr>
-                <w:rFonts w:ascii="Calibri" w:eastAsia="Times New Roman" w:hAnsi="Calibri" w:cs="Times New Roman"/>
-                <w:color w:val="000000"/>
-                <w:sz w:val="18"/>
-                <w:szCs w:val="18"/>
+                <w:rFonts w:ascii="Times New Roman" w:eastAsia="Times New Roman" w:hAnsi="Times New Roman" w:cs="Times New Roman"/>
+                <w:color w:val="000000"/>
+                <w:lang w:eastAsia="en-IE"/>
+              </w:rPr>
+            </w:pPr>
+            <w:r>
+              <w:rPr>
+                <w:rFonts w:ascii="Times New Roman" w:eastAsia="Times New Roman" w:hAnsi="Times New Roman" w:cs="Times New Roman"/>
+                <w:color w:val="000000"/>
                 <w:lang w:eastAsia="en-IE"/>
               </w:rPr>
               <w:t>7382.742058</w:t>
@@ -2584,19 +2691,15 @@
           <w:p>
             <w:pPr>
               <w:rPr>
-                <w:rFonts w:ascii="Calibri" w:eastAsia="Times New Roman" w:hAnsi="Calibri" w:cs="Times New Roman"/>
-                <w:color w:val="000000"/>
-                <w:sz w:val="18"/>
-                <w:szCs w:val="18"/>
-                <w:lang w:eastAsia="en-IE"/>
-              </w:rPr>
-            </w:pPr>
-            <w:r>
-              <w:rPr>
-                <w:rFonts w:ascii="Calibri" w:eastAsia="Times New Roman" w:hAnsi="Calibri" w:cs="Times New Roman"/>
-                <w:color w:val="000000"/>
-                <w:sz w:val="18"/>
-                <w:szCs w:val="18"/>
+                <w:rFonts w:ascii="Times New Roman" w:eastAsia="Times New Roman" w:hAnsi="Times New Roman" w:cs="Times New Roman"/>
+                <w:color w:val="000000"/>
+                <w:lang w:eastAsia="en-IE"/>
+              </w:rPr>
+            </w:pPr>
+            <w:r>
+              <w:rPr>
+                <w:rFonts w:ascii="Times New Roman" w:eastAsia="Times New Roman" w:hAnsi="Times New Roman" w:cs="Times New Roman"/>
+                <w:color w:val="000000"/>
                 <w:lang w:eastAsia="en-IE"/>
               </w:rPr>
               <w:t>1000 users</w:t>
@@ -2613,19 +2716,15 @@
             <w:pPr>
               <w:jc w:val="right"/>
               <w:rPr>
-                <w:rFonts w:ascii="Calibri" w:eastAsia="Times New Roman" w:hAnsi="Calibri" w:cs="Times New Roman"/>
-                <w:color w:val="000000"/>
-                <w:sz w:val="18"/>
-                <w:szCs w:val="18"/>
-                <w:lang w:eastAsia="en-IE"/>
-              </w:rPr>
-            </w:pPr>
-            <w:r>
-              <w:rPr>
-                <w:rFonts w:ascii="Calibri" w:eastAsia="Times New Roman" w:hAnsi="Calibri" w:cs="Times New Roman"/>
-                <w:color w:val="000000"/>
-                <w:sz w:val="18"/>
-                <w:szCs w:val="18"/>
+                <w:rFonts w:ascii="Times New Roman" w:eastAsia="Times New Roman" w:hAnsi="Times New Roman" w:cs="Times New Roman"/>
+                <w:color w:val="000000"/>
+                <w:lang w:eastAsia="en-IE"/>
+              </w:rPr>
+            </w:pPr>
+            <w:r>
+              <w:rPr>
+                <w:rFonts w:ascii="Times New Roman" w:eastAsia="Times New Roman" w:hAnsi="Times New Roman" w:cs="Times New Roman"/>
+                <w:color w:val="000000"/>
                 <w:lang w:eastAsia="en-IE"/>
               </w:rPr>
               <w:t>31176</w:t>
@@ -2642,19 +2741,15 @@
             <w:pPr>
               <w:jc w:val="right"/>
               <w:rPr>
-                <w:rFonts w:ascii="Calibri" w:eastAsia="Times New Roman" w:hAnsi="Calibri" w:cs="Times New Roman"/>
-                <w:color w:val="000000"/>
-                <w:sz w:val="18"/>
-                <w:szCs w:val="18"/>
-                <w:lang w:eastAsia="en-IE"/>
-              </w:rPr>
-            </w:pPr>
-            <w:r>
-              <w:rPr>
-                <w:rFonts w:ascii="Calibri" w:eastAsia="Times New Roman" w:hAnsi="Calibri" w:cs="Times New Roman"/>
-                <w:color w:val="000000"/>
-                <w:sz w:val="18"/>
-                <w:szCs w:val="18"/>
+                <w:rFonts w:ascii="Times New Roman" w:eastAsia="Times New Roman" w:hAnsi="Times New Roman" w:cs="Times New Roman"/>
+                <w:color w:val="000000"/>
+                <w:lang w:eastAsia="en-IE"/>
+              </w:rPr>
+            </w:pPr>
+            <w:r>
+              <w:rPr>
+                <w:rFonts w:ascii="Times New Roman" w:eastAsia="Times New Roman" w:hAnsi="Times New Roman" w:cs="Times New Roman"/>
+                <w:color w:val="000000"/>
                 <w:lang w:eastAsia="en-IE"/>
               </w:rPr>
               <w:t>17329</w:t>
@@ -2671,19 +2766,15 @@
             <w:pPr>
               <w:jc w:val="right"/>
               <w:rPr>
-                <w:rFonts w:ascii="Calibri" w:eastAsia="Times New Roman" w:hAnsi="Calibri" w:cs="Times New Roman"/>
-                <w:color w:val="000000"/>
-                <w:sz w:val="18"/>
-                <w:szCs w:val="18"/>
-                <w:lang w:eastAsia="en-IE"/>
-              </w:rPr>
-            </w:pPr>
-            <w:r>
-              <w:rPr>
-                <w:rFonts w:ascii="Calibri" w:eastAsia="Times New Roman" w:hAnsi="Calibri" w:cs="Times New Roman"/>
-                <w:color w:val="000000"/>
-                <w:sz w:val="18"/>
-                <w:szCs w:val="18"/>
+                <w:rFonts w:ascii="Times New Roman" w:eastAsia="Times New Roman" w:hAnsi="Times New Roman" w:cs="Times New Roman"/>
+                <w:color w:val="000000"/>
+                <w:lang w:eastAsia="en-IE"/>
+              </w:rPr>
+            </w:pPr>
+            <w:r>
+              <w:rPr>
+                <w:rFonts w:ascii="Times New Roman" w:eastAsia="Times New Roman" w:hAnsi="Times New Roman" w:cs="Times New Roman"/>
+                <w:color w:val="000000"/>
                 <w:lang w:eastAsia="en-IE"/>
               </w:rPr>
               <w:t>2054</w:t>
@@ -2700,19 +2791,15 @@
             <w:pPr>
               <w:jc w:val="right"/>
               <w:rPr>
-                <w:rFonts w:ascii="Calibri" w:eastAsia="Times New Roman" w:hAnsi="Calibri" w:cs="Times New Roman"/>
-                <w:color w:val="000000"/>
-                <w:sz w:val="18"/>
-                <w:szCs w:val="18"/>
-                <w:lang w:eastAsia="en-IE"/>
-              </w:rPr>
-            </w:pPr>
-            <w:r>
-              <w:rPr>
-                <w:rFonts w:ascii="Calibri" w:eastAsia="Times New Roman" w:hAnsi="Calibri" w:cs="Times New Roman"/>
-                <w:color w:val="000000"/>
-                <w:sz w:val="18"/>
-                <w:szCs w:val="18"/>
+                <w:rFonts w:ascii="Times New Roman" w:eastAsia="Times New Roman" w:hAnsi="Times New Roman" w:cs="Times New Roman"/>
+                <w:color w:val="000000"/>
+                <w:lang w:eastAsia="en-IE"/>
+              </w:rPr>
+            </w:pPr>
+            <w:r>
+              <w:rPr>
+                <w:rFonts w:ascii="Times New Roman" w:eastAsia="Times New Roman" w:hAnsi="Times New Roman" w:cs="Times New Roman"/>
+                <w:color w:val="000000"/>
                 <w:lang w:eastAsia="en-IE"/>
               </w:rPr>
               <w:t>5</w:t>
@@ -2729,19 +2816,15 @@
             <w:pPr>
               <w:jc w:val="right"/>
               <w:rPr>
-                <w:rFonts w:ascii="Calibri" w:eastAsia="Times New Roman" w:hAnsi="Calibri" w:cs="Times New Roman"/>
-                <w:color w:val="000000"/>
-                <w:sz w:val="18"/>
-                <w:szCs w:val="18"/>
-                <w:lang w:eastAsia="en-IE"/>
-              </w:rPr>
-            </w:pPr>
-            <w:r>
-              <w:rPr>
-                <w:rFonts w:ascii="Calibri" w:eastAsia="Times New Roman" w:hAnsi="Calibri" w:cs="Times New Roman"/>
-                <w:color w:val="000000"/>
-                <w:sz w:val="18"/>
-                <w:szCs w:val="18"/>
+                <w:rFonts w:ascii="Times New Roman" w:eastAsia="Times New Roman" w:hAnsi="Times New Roman" w:cs="Times New Roman"/>
+                <w:color w:val="000000"/>
+                <w:lang w:eastAsia="en-IE"/>
+              </w:rPr>
+            </w:pPr>
+            <w:r>
+              <w:rPr>
+                <w:rFonts w:ascii="Times New Roman" w:eastAsia="Times New Roman" w:hAnsi="Times New Roman" w:cs="Times New Roman"/>
+                <w:color w:val="000000"/>
                 <w:lang w:eastAsia="en-IE"/>
               </w:rPr>
               <w:t>170611</w:t>
@@ -2758,19 +2841,15 @@
             <w:pPr>
               <w:jc w:val="right"/>
               <w:rPr>
-                <w:rFonts w:ascii="Calibri" w:eastAsia="Times New Roman" w:hAnsi="Calibri" w:cs="Times New Roman"/>
-                <w:color w:val="000000"/>
-                <w:sz w:val="18"/>
-                <w:szCs w:val="18"/>
-                <w:lang w:eastAsia="en-IE"/>
-              </w:rPr>
-            </w:pPr>
-            <w:r>
-              <w:rPr>
-                <w:rFonts w:ascii="Calibri" w:eastAsia="Times New Roman" w:hAnsi="Calibri" w:cs="Times New Roman"/>
-                <w:color w:val="000000"/>
-                <w:sz w:val="18"/>
-                <w:szCs w:val="18"/>
+                <w:rFonts w:ascii="Times New Roman" w:eastAsia="Times New Roman" w:hAnsi="Times New Roman" w:cs="Times New Roman"/>
+                <w:color w:val="000000"/>
+                <w:lang w:eastAsia="en-IE"/>
+              </w:rPr>
+            </w:pPr>
+            <w:r>
+              <w:rPr>
+                <w:rFonts w:ascii="Times New Roman" w:eastAsia="Times New Roman" w:hAnsi="Times New Roman" w:cs="Times New Roman"/>
+                <w:color w:val="000000"/>
                 <w:lang w:eastAsia="en-IE"/>
               </w:rPr>
               <w:t>92.75700378</w:t>
@@ -2787,19 +2866,15 @@
             <w:pPr>
               <w:jc w:val="right"/>
               <w:rPr>
-                <w:rFonts w:ascii="Calibri" w:eastAsia="Times New Roman" w:hAnsi="Calibri" w:cs="Times New Roman"/>
-                <w:color w:val="000000"/>
-                <w:sz w:val="18"/>
-                <w:szCs w:val="18"/>
-                <w:lang w:eastAsia="en-IE"/>
-              </w:rPr>
-            </w:pPr>
-            <w:r>
-              <w:rPr>
-                <w:rFonts w:ascii="Calibri" w:eastAsia="Times New Roman" w:hAnsi="Calibri" w:cs="Times New Roman"/>
-                <w:color w:val="000000"/>
-                <w:sz w:val="18"/>
-                <w:szCs w:val="18"/>
+                <w:rFonts w:ascii="Times New Roman" w:eastAsia="Times New Roman" w:hAnsi="Times New Roman" w:cs="Times New Roman"/>
+                <w:color w:val="000000"/>
+                <w:lang w:eastAsia="en-IE"/>
+              </w:rPr>
+            </w:pPr>
+            <w:r>
+              <w:rPr>
+                <w:rFonts w:ascii="Times New Roman" w:eastAsia="Times New Roman" w:hAnsi="Times New Roman" w:cs="Times New Roman"/>
+                <w:color w:val="000000"/>
                 <w:lang w:eastAsia="en-IE"/>
               </w:rPr>
               <w:t>26522.73391</w:t>
@@ -2811,97 +2886,174 @@
     <w:p>
       <w:pPr>
         <w:rPr>
+          <w:rFonts w:ascii="Times New Roman" w:hAnsi="Times New Roman" w:cs="Times New Roman"/>
           <w:b/>
-          <w:sz w:val="28"/>
-          <w:szCs w:val="28"/>
-        </w:rPr>
-      </w:pPr>
-      <w:r>
-        <w:rPr>
+        </w:rPr>
+      </w:pPr>
+      <w:r>
+        <w:rPr>
+          <w:rFonts w:ascii="Times New Roman" w:hAnsi="Times New Roman" w:cs="Times New Roman"/>
           <w:b/>
-          <w:sz w:val="28"/>
-          <w:szCs w:val="28"/>
         </w:rPr>
         <w:tab/>
       </w:r>
     </w:p>
     <w:p>
-      <w:r>
+      <w:pPr>
+        <w:rPr>
+          <w:rFonts w:ascii="Times New Roman" w:hAnsi="Times New Roman" w:cs="Times New Roman"/>
+        </w:rPr>
+      </w:pPr>
+      <w:r>
+        <w:rPr>
+          <w:rFonts w:ascii="Times New Roman" w:hAnsi="Times New Roman" w:cs="Times New Roman"/>
+        </w:rPr>
         <w:t xml:space="preserve">Using results from the Load Testing </w:t>
       </w:r>
       <w:r>
+        <w:rPr>
+          <w:rFonts w:ascii="Times New Roman" w:hAnsi="Times New Roman" w:cs="Times New Roman"/>
+        </w:rPr>
         <w:t>in Table 1.</w:t>
       </w:r>
       <w:r>
+        <w:rPr>
+          <w:rFonts w:ascii="Times New Roman" w:hAnsi="Times New Roman" w:cs="Times New Roman"/>
+        </w:rPr>
         <w:t>1</w:t>
       </w:r>
       <w:r>
+        <w:rPr>
+          <w:rFonts w:ascii="Times New Roman" w:hAnsi="Times New Roman" w:cs="Times New Roman"/>
+        </w:rPr>
         <w:t xml:space="preserve"> </w:t>
       </w:r>
       <w:r>
+        <w:rPr>
+          <w:rFonts w:ascii="Times New Roman" w:hAnsi="Times New Roman" w:cs="Times New Roman"/>
+        </w:rPr>
         <w:t xml:space="preserve">we </w:t>
       </w:r>
       <w:r>
+        <w:rPr>
+          <w:rFonts w:ascii="Times New Roman" w:hAnsi="Times New Roman" w:cs="Times New Roman"/>
+        </w:rPr>
         <w:t xml:space="preserve">also ran </w:t>
       </w:r>
       <w:r>
+        <w:rPr>
+          <w:rFonts w:ascii="Times New Roman" w:hAnsi="Times New Roman" w:cs="Times New Roman"/>
+        </w:rPr>
         <w:t xml:space="preserve">the simulation for </w:t>
       </w:r>
       <w:r>
+        <w:rPr>
+          <w:rFonts w:ascii="Times New Roman" w:hAnsi="Times New Roman" w:cs="Times New Roman"/>
+        </w:rPr>
         <w:t>accessing Config5 page for different</w:t>
       </w:r>
       <w:r>
+        <w:rPr>
+          <w:rFonts w:ascii="Times New Roman" w:hAnsi="Times New Roman" w:cs="Times New Roman"/>
+        </w:rPr>
         <w:t xml:space="preserve"> </w:t>
       </w:r>
       <w:r>
+        <w:rPr>
+          <w:rFonts w:ascii="Times New Roman" w:hAnsi="Times New Roman" w:cs="Times New Roman"/>
+        </w:rPr>
         <w:t>number of</w:t>
       </w:r>
       <w:r>
+        <w:rPr>
+          <w:rFonts w:ascii="Times New Roman" w:hAnsi="Times New Roman" w:cs="Times New Roman"/>
+        </w:rPr>
         <w:t xml:space="preserve"> </w:t>
       </w:r>
       <w:r>
+        <w:rPr>
+          <w:rFonts w:ascii="Times New Roman" w:hAnsi="Times New Roman" w:cs="Times New Roman"/>
+        </w:rPr>
         <w:t xml:space="preserve">users. Most of the JSIM configuration </w:t>
       </w:r>
       <w:r>
+        <w:rPr>
+          <w:rFonts w:ascii="Times New Roman" w:hAnsi="Times New Roman" w:cs="Times New Roman"/>
+        </w:rPr>
         <w:t>are</w:t>
       </w:r>
       <w:r>
+        <w:rPr>
+          <w:rFonts w:ascii="Times New Roman" w:hAnsi="Times New Roman" w:cs="Times New Roman"/>
+        </w:rPr>
         <w:t xml:space="preserve"> same as Config3</w:t>
       </w:r>
       <w:r>
+        <w:rPr>
+          <w:rFonts w:ascii="Times New Roman" w:hAnsi="Times New Roman" w:cs="Times New Roman"/>
+        </w:rPr>
         <w:t xml:space="preserve"> except</w:t>
       </w:r>
     </w:p>
     <w:p>
-      <w:r>
+      <w:pPr>
+        <w:rPr>
+          <w:rFonts w:ascii="Times New Roman" w:hAnsi="Times New Roman" w:cs="Times New Roman"/>
+        </w:rPr>
+      </w:pPr>
+      <w:r>
+        <w:rPr>
+          <w:rFonts w:ascii="Times New Roman" w:hAnsi="Times New Roman" w:cs="Times New Roman"/>
+        </w:rPr>
         <w:t>C</w:t>
       </w:r>
       <w:r>
+        <w:rPr>
+          <w:rFonts w:ascii="Times New Roman" w:hAnsi="Times New Roman" w:cs="Times New Roman"/>
+        </w:rPr>
         <w:t>lasses</w:t>
       </w:r>
       <w:r>
+        <w:rPr>
+          <w:rFonts w:ascii="Times New Roman" w:hAnsi="Times New Roman" w:cs="Times New Roman"/>
+        </w:rPr>
         <w:t xml:space="preserve"> Characteristics:</w:t>
       </w:r>
       <w:r>
+        <w:rPr>
+          <w:rFonts w:ascii="Times New Roman" w:hAnsi="Times New Roman" w:cs="Times New Roman"/>
+        </w:rPr>
         <w:tab/>
       </w:r>
     </w:p>
     <w:p>
       <w:pPr>
         <w:ind w:firstLine="720"/>
-      </w:pPr>
-      <w:r>
+        <w:rPr>
+          <w:rFonts w:ascii="Times New Roman" w:hAnsi="Times New Roman" w:cs="Times New Roman"/>
+        </w:rPr>
+      </w:pPr>
+      <w:r>
+        <w:rPr>
+          <w:rFonts w:ascii="Times New Roman" w:hAnsi="Times New Roman" w:cs="Times New Roman"/>
+        </w:rPr>
         <w:t xml:space="preserve">Population </w:t>
       </w:r>
       <w:r>
+        <w:rPr>
+          <w:rFonts w:ascii="Times New Roman" w:hAnsi="Times New Roman" w:cs="Times New Roman"/>
+        </w:rPr>
         <w:t>=</w:t>
       </w:r>
       <w:r>
+        <w:rPr>
+          <w:rFonts w:ascii="Times New Roman" w:hAnsi="Times New Roman" w:cs="Times New Roman"/>
+        </w:rPr>
         <w:t xml:space="preserve"> </w:t>
       </w:r>
       <w:r>
         <w:rPr>
-          <w:rFonts w:ascii="Calibri" w:eastAsia="Times New Roman" w:hAnsi="Calibri" w:cs="Times New Roman"/>
+          <w:rFonts w:ascii="Times New Roman" w:eastAsia="Times New Roman" w:hAnsi="Times New Roman" w:cs="Times New Roman"/>
           <w:color w:val="000000"/>
           <w:lang w:eastAsia="en-IE"/>
         </w:rPr>
@@ -2909,47 +3061,61 @@
       </w:r>
     </w:p>
     <w:p>
-      <w:r>
+      <w:pPr>
+        <w:rPr>
+          <w:rFonts w:ascii="Times New Roman" w:hAnsi="Times New Roman" w:cs="Times New Roman"/>
+        </w:rPr>
+      </w:pPr>
+      <w:r>
+        <w:rPr>
+          <w:rFonts w:ascii="Times New Roman" w:hAnsi="Times New Roman" w:cs="Times New Roman"/>
+        </w:rPr>
         <w:t>Service Section</w:t>
       </w:r>
       <w:r>
-        <w:t xml:space="preserve"> of station </w:t>
-      </w:r>
-      <w:r>
-        <w:t>Server (Webserver</w:t>
-      </w:r>
-      <w:r>
-        <w:t xml:space="preserve"> </w:t>
-      </w:r>
-      <w:r>
-        <w:t>+</w:t>
-      </w:r>
-      <w:r>
-        <w:t xml:space="preserve"> </w:t>
-      </w:r>
-      <w:r>
-        <w:t>App Server)</w:t>
-      </w:r>
-      <w:r>
+        <w:rPr>
+          <w:rFonts w:ascii="Times New Roman" w:hAnsi="Times New Roman" w:cs="Times New Roman"/>
+        </w:rPr>
+        <w:t xml:space="preserve"> of station Server (Webserver + App Server)</w:t>
+      </w:r>
+      <w:r>
+        <w:rPr>
+          <w:rFonts w:ascii="Times New Roman" w:hAnsi="Times New Roman" w:cs="Times New Roman"/>
+        </w:rPr>
         <w:t>:-</w:t>
       </w:r>
     </w:p>
     <w:p>
       <w:pPr>
         <w:ind w:left="720"/>
-      </w:pPr>
-      <w:r>
+        <w:rPr>
+          <w:rFonts w:ascii="Times New Roman" w:hAnsi="Times New Roman" w:cs="Times New Roman"/>
+        </w:rPr>
+      </w:pPr>
+      <w:r>
+        <w:rPr>
+          <w:rFonts w:ascii="Times New Roman" w:hAnsi="Times New Roman" w:cs="Times New Roman"/>
+        </w:rPr>
         <w:t>Service Time Distributions:</w:t>
       </w:r>
     </w:p>
     <w:p>
       <w:pPr>
         <w:ind w:left="720"/>
-      </w:pPr>
-      <w:r>
+        <w:rPr>
+          <w:rFonts w:ascii="Times New Roman" w:hAnsi="Times New Roman" w:cs="Times New Roman"/>
+        </w:rPr>
+      </w:pPr>
+      <w:r>
+        <w:rPr>
+          <w:rFonts w:ascii="Times New Roman" w:hAnsi="Times New Roman" w:cs="Times New Roman"/>
+        </w:rPr>
         <w:t>Strategy:</w:t>
       </w:r>
       <w:r>
+        <w:rPr>
+          <w:rFonts w:ascii="Times New Roman" w:hAnsi="Times New Roman" w:cs="Times New Roman"/>
+        </w:rPr>
         <w:t xml:space="preserve"> Load Independent</w:t>
       </w:r>
     </w:p>
@@ -2957,22 +3123,32 @@
       <w:pPr>
         <w:ind w:left="720"/>
         <w:rPr>
-          <w:rFonts w:ascii="Calibri" w:eastAsia="Times New Roman" w:hAnsi="Calibri" w:cs="Times New Roman"/>
+          <w:rFonts w:ascii="Times New Roman" w:eastAsia="Times New Roman" w:hAnsi="Times New Roman" w:cs="Times New Roman"/>
           <w:color w:val="000000"/>
           <w:lang w:eastAsia="en-IE"/>
         </w:rPr>
       </w:pPr>
       <w:r>
+        <w:rPr>
+          <w:rFonts w:ascii="Times New Roman" w:hAnsi="Times New Roman" w:cs="Times New Roman"/>
+        </w:rPr>
         <w:t xml:space="preserve">Service Time Distributions:  </w:t>
       </w:r>
       <w:r>
+        <w:rPr>
+          <w:rFonts w:ascii="Times New Roman" w:hAnsi="Times New Roman" w:cs="Times New Roman"/>
+        </w:rPr>
         <w:t>Exponential</w:t>
       </w:r>
       <w:r>
+        <w:rPr>
+          <w:rFonts w:ascii="Times New Roman" w:hAnsi="Times New Roman" w:cs="Times New Roman"/>
+        </w:rPr>
         <w:t xml:space="preserve">, </w:t>
       </w:r>
       <w:r>
         <w:rPr>
+          <w:rFonts w:ascii="Times New Roman" w:hAnsi="Times New Roman" w:cs="Times New Roman"/>
           <w:bCs/>
           <w:lang w:val="el-GR"/>
         </w:rPr>
@@ -2980,6 +3156,7 @@
       </w:r>
       <w:r>
         <w:rPr>
+          <w:rFonts w:ascii="Times New Roman" w:hAnsi="Times New Roman" w:cs="Times New Roman"/>
           <w:bCs/>
           <w:lang w:val="en-US"/>
         </w:rPr>
@@ -2987,6 +3164,7 @@
       </w:r>
       <w:r>
         <w:rPr>
+          <w:rFonts w:ascii="Times New Roman" w:hAnsi="Times New Roman" w:cs="Times New Roman"/>
           <w:b/>
           <w:bCs/>
           <w:lang w:val="en-US"/>
@@ -2995,16 +3173,14 @@
       </w:r>
       <w:r>
         <w:rPr>
-          <w:rFonts w:ascii="Arial" w:hAnsi="Arial" w:cs="Arial"/>
+          <w:rFonts w:ascii="Times New Roman" w:hAnsi="Times New Roman" w:cs="Times New Roman"/>
           <w:color w:val="000000"/>
-          <w:sz w:val="17"/>
-          <w:szCs w:val="17"/>
         </w:rPr>
         <w:t xml:space="preserve"> </w:t>
       </w:r>
       <w:r>
         <w:rPr>
-          <w:rFonts w:ascii="Calibri" w:eastAsia="Times New Roman" w:hAnsi="Calibri" w:cs="Times New Roman"/>
+          <w:rFonts w:ascii="Times New Roman" w:eastAsia="Times New Roman" w:hAnsi="Times New Roman" w:cs="Times New Roman"/>
           <w:color w:val="000000"/>
           <w:lang w:eastAsia="en-IE"/>
         </w:rPr>
@@ -3014,114 +3190,137 @@
     <w:p>
       <w:pPr>
         <w:rPr>
+          <w:rFonts w:ascii="Times New Roman" w:hAnsi="Times New Roman" w:cs="Times New Roman"/>
           <w:b/>
         </w:rPr>
       </w:pPr>
       <w:r>
         <w:rPr>
+          <w:rFonts w:ascii="Times New Roman" w:hAnsi="Times New Roman" w:cs="Times New Roman"/>
           <w:b/>
         </w:rPr>
         <w:t>What</w:t>
       </w:r>
       <w:r>
         <w:rPr>
+          <w:rFonts w:ascii="Times New Roman" w:hAnsi="Times New Roman" w:cs="Times New Roman"/>
           <w:b/>
         </w:rPr>
         <w:t xml:space="preserve"> if </w:t>
       </w:r>
       <w:r>
         <w:rPr>
+          <w:rFonts w:ascii="Times New Roman" w:hAnsi="Times New Roman" w:cs="Times New Roman"/>
           <w:b/>
         </w:rPr>
         <w:t>Analysis?</w:t>
       </w:r>
     </w:p>
     <w:p>
-      <w:r>
+      <w:pPr>
+        <w:rPr>
+          <w:rFonts w:ascii="Times New Roman" w:hAnsi="Times New Roman" w:cs="Times New Roman"/>
+        </w:rPr>
+      </w:pPr>
+      <w:r>
+        <w:rPr>
+          <w:rFonts w:ascii="Times New Roman" w:hAnsi="Times New Roman" w:cs="Times New Roman"/>
+        </w:rPr>
         <w:t>No of Customers</w:t>
       </w:r>
       <w:r>
+        <w:rPr>
+          <w:rFonts w:ascii="Times New Roman" w:hAnsi="Times New Roman" w:cs="Times New Roman"/>
+        </w:rPr>
         <w:t>:  27,623 to 31,592</w:t>
       </w:r>
     </w:p>
     <w:p>
       <w:pPr>
         <w:rPr>
-          <w:rFonts w:ascii="Calibri" w:eastAsia="Times New Roman" w:hAnsi="Calibri" w:cs="Times New Roman"/>
+          <w:rFonts w:ascii="Times New Roman" w:eastAsia="Times New Roman" w:hAnsi="Times New Roman" w:cs="Times New Roman"/>
           <w:color w:val="000000"/>
           <w:lang w:eastAsia="en-IE"/>
         </w:rPr>
       </w:pPr>
       <w:r>
         <w:rPr>
+          <w:rFonts w:ascii="Times New Roman" w:hAnsi="Times New Roman" w:cs="Times New Roman"/>
           <w:lang w:val="en-US"/>
         </w:rPr>
         <w:t xml:space="preserve">To validate the model represents the actual server increase the number of jobs from </w:t>
       </w:r>
       <w:r>
         <w:rPr>
-          <w:rFonts w:ascii="Calibri" w:eastAsia="Times New Roman" w:hAnsi="Calibri" w:cs="Times New Roman"/>
+          <w:rFonts w:ascii="Times New Roman" w:eastAsia="Times New Roman" w:hAnsi="Times New Roman" w:cs="Times New Roman"/>
           <w:color w:val="000000"/>
           <w:lang w:eastAsia="en-IE"/>
         </w:rPr>
-        <w:t>34281</w:t>
-      </w:r>
-      <w:r>
-        <w:rPr>
-          <w:rFonts w:ascii="Calibri" w:eastAsia="Times New Roman" w:hAnsi="Calibri" w:cs="Times New Roman"/>
+        <w:t xml:space="preserve">34281 to 40694 using the above Table 1.0 and measure the </w:t>
+      </w:r>
+      <w:r>
+        <w:rPr>
+          <w:rFonts w:ascii="Times New Roman" w:eastAsia="Times New Roman" w:hAnsi="Times New Roman" w:cs="Times New Roman"/>
           <w:color w:val="000000"/>
           <w:lang w:eastAsia="en-IE"/>
         </w:rPr>
-        <w:t xml:space="preserve"> to </w:t>
-      </w:r>
-      <w:r>
-        <w:rPr>
-          <w:rFonts w:ascii="Calibri" w:eastAsia="Times New Roman" w:hAnsi="Calibri" w:cs="Times New Roman"/>
+        <w:t>throughput and</w:t>
+      </w:r>
+      <w:r>
+        <w:rPr>
+          <w:rFonts w:ascii="Times New Roman" w:eastAsia="Times New Roman" w:hAnsi="Times New Roman" w:cs="Times New Roman"/>
           <w:color w:val="000000"/>
           <w:lang w:eastAsia="en-IE"/>
         </w:rPr>
-        <w:t>40694</w:t>
-      </w:r>
-      <w:r>
-        <w:rPr>
-          <w:rFonts w:ascii="Calibri" w:eastAsia="Times New Roman" w:hAnsi="Calibri" w:cs="Times New Roman"/>
+        <w:t xml:space="preserve"> compare the throughput with the actual reading in Table 1.0 for 200 users. Below figure simulates the behaviour of model/system on increase </w:t>
+      </w:r>
+      <w:r>
+        <w:rPr>
+          <w:rFonts w:ascii="Times New Roman" w:eastAsia="Times New Roman" w:hAnsi="Times New Roman" w:cs="Times New Roman"/>
           <w:color w:val="000000"/>
           <w:lang w:eastAsia="en-IE"/>
         </w:rPr>
-        <w:t xml:space="preserve"> using the above Table 1.0 and measure the </w:t>
-      </w:r>
-      <w:r>
-        <w:rPr>
-          <w:rFonts w:ascii="Calibri" w:eastAsia="Times New Roman" w:hAnsi="Calibri" w:cs="Times New Roman"/>
-          <w:color w:val="000000"/>
-          <w:lang w:eastAsia="en-IE"/>
-        </w:rPr>
-        <w:t>throughput and</w:t>
-      </w:r>
-      <w:r>
-        <w:rPr>
-          <w:rFonts w:ascii="Calibri" w:eastAsia="Times New Roman" w:hAnsi="Calibri" w:cs="Times New Roman"/>
-          <w:color w:val="000000"/>
-          <w:lang w:eastAsia="en-IE"/>
-        </w:rPr>
-        <w:t xml:space="preserve"> compare the throughput with the actual reading in Table 1.0 for 200 users. Below figure simulates the behaviour of model/system on increase of jobs to prove the throughput reduces to some extent with increase in number of jobs. Although it doesn’t match exactly to live system but simulates the behaviour of live system</w:t>
-      </w:r>
-    </w:p>
-    <w:p>
-      <w:pPr>
-        <w:rPr>
+        <w:lastRenderedPageBreak/>
+        <w:t>of jobs to prove the throughput reduces to some extent with increase in number of jobs. Although it doesn’t match exactly to live system but simulates the behaviour of live system</w:t>
+      </w:r>
+    </w:p>
+    <w:p>
+      <w:pPr>
+        <w:pStyle w:val="Caption"/>
+        <w:keepNext/>
+      </w:pPr>
+      <w:r>
+        <w:t xml:space="preserve">Figure </w:t>
+      </w:r>
+      <w:fldSimple w:instr=" SEQ Figure \* ARABIC ">
+        <w:r>
+          <w:rPr>
+            <w:noProof/>
+          </w:rPr>
+          <w:t>6</w:t>
+        </w:r>
+      </w:fldSimple>
+      <w:r>
+        <w:t xml:space="preserve"> : Simulation Result</w:t>
+      </w:r>
+    </w:p>
+    <w:p>
+      <w:pPr>
+        <w:rPr>
+          <w:rFonts w:ascii="Times New Roman" w:hAnsi="Times New Roman" w:cs="Times New Roman"/>
           <w:b/>
         </w:rPr>
       </w:pPr>
       <w:r>
         <w:rPr>
+          <w:rFonts w:ascii="Times New Roman" w:hAnsi="Times New Roman" w:cs="Times New Roman"/>
           <w:b/>
           <w:noProof/>
           <w:lang w:eastAsia="en-IE"/>
         </w:rPr>
         <w:drawing>
-          <wp:inline distT="0" distB="0" distL="0" distR="0">
-            <wp:extent cx="5629274" cy="2714625"/>
+          <wp:inline distT="0" distB="0" distL="0" distR="0" wp14:anchorId="5348C57D" wp14:editId="29CD2AAC">
+            <wp:extent cx="5629274" cy="2314575"/>
             <wp:effectExtent l="0" t="0" r="0" b="0"/>
             <wp:docPr id="2" name="Picture 2"/>
             <wp:cNvGraphicFramePr>
@@ -3149,7 +3348,7 @@
                   <pic:spPr>
                     <a:xfrm>
                       <a:off x="0" y="0"/>
-                      <a:ext cx="5631387" cy="2715644"/>
+                      <a:ext cx="5631387" cy="2315444"/>
                     </a:xfrm>
                     <a:prstGeom prst="rect">
                       <a:avLst/>
@@ -3165,26 +3364,17 @@
     <w:p>
       <w:pPr>
         <w:rPr>
-          <w:b/>
-        </w:rPr>
-      </w:pPr>
-    </w:p>
-    <w:p>
-      <w:pPr>
-        <w:rPr>
+          <w:rFonts w:ascii="Times New Roman" w:hAnsi="Times New Roman" w:cs="Times New Roman"/>
           <w:b/>
           <w:noProof/>
-          <w:sz w:val="28"/>
-          <w:szCs w:val="28"/>
           <w:lang w:eastAsia="en-IE"/>
         </w:rPr>
       </w:pPr>
       <w:r>
         <w:rPr>
+          <w:rFonts w:ascii="Times New Roman" w:hAnsi="Times New Roman" w:cs="Times New Roman"/>
           <w:b/>
           <w:noProof/>
-          <w:sz w:val="28"/>
-          <w:szCs w:val="28"/>
           <w:lang w:eastAsia="en-IE"/>
         </w:rPr>
         <w:t>Improving Performance by Adding 1more server:</w:t>
@@ -3192,25 +3382,35 @@
     </w:p>
     <w:p>
       <w:pPr>
-        <w:rPr>
+        <w:pStyle w:val="Caption"/>
+        <w:keepNext/>
+      </w:pPr>
+      <w:r>
+        <w:t xml:space="preserve">Figure </w:t>
+      </w:r>
+      <w:fldSimple w:instr=" SEQ Figure \* ARABIC ">
+        <w:r>
+          <w:rPr>
+            <w:noProof/>
+          </w:rPr>
+          <w:t>7</w:t>
+        </w:r>
+      </w:fldSimple>
+      <w:r>
+        <w:t xml:space="preserve"> : Closed Model with 2 Servers</w:t>
+      </w:r>
+    </w:p>
+    <w:p>
+      <w:r>
+        <w:rPr>
+          <w:rFonts w:ascii="Times New Roman" w:hAnsi="Times New Roman" w:cs="Times New Roman"/>
           <w:b/>
           <w:noProof/>
-          <w:sz w:val="28"/>
-          <w:szCs w:val="28"/>
           <w:lang w:eastAsia="en-IE"/>
         </w:rPr>
-      </w:pPr>
-      <w:r>
-        <w:rPr>
-          <w:b/>
-          <w:noProof/>
-          <w:sz w:val="28"/>
-          <w:szCs w:val="28"/>
-          <w:lang w:eastAsia="en-IE"/>
-        </w:rPr>
         <w:drawing>
-          <wp:inline distT="0" distB="0" distL="0" distR="0">
-            <wp:extent cx="5705475" cy="1971675"/>
+          <wp:inline distT="0" distB="0" distL="0" distR="0" wp14:anchorId="3EEACF4B" wp14:editId="511F3CAC">
+            <wp:extent cx="5705475" cy="1571625"/>
             <wp:effectExtent l="0" t="0" r="9525" b="9525"/>
             <wp:docPr id="18" name="Picture 18"/>
             <wp:cNvGraphicFramePr>
@@ -3238,7 +3438,7 @@
                   <pic:spPr>
                     <a:xfrm>
                       <a:off x="0" y="0"/>
-                      <a:ext cx="5705475" cy="1971675"/>
+                      <a:ext cx="5705475" cy="1571625"/>
                     </a:xfrm>
                     <a:prstGeom prst="rect">
                       <a:avLst/>
@@ -3252,24 +3452,52 @@
       </w:r>
       <w:r>
         <w:rPr>
+          <w:rFonts w:ascii="Times New Roman" w:hAnsi="Times New Roman" w:cs="Times New Roman"/>
           <w:b/>
           <w:noProof/>
-          <w:sz w:val="28"/>
-          <w:szCs w:val="28"/>
           <w:lang w:eastAsia="en-IE"/>
         </w:rPr>
         <w:tab/>
       </w:r>
-      <w:r>
-        <w:rPr>
+    </w:p>
+    <w:p>
+      <w:pPr>
+        <w:pStyle w:val="Caption"/>
+        <w:keepNext/>
+      </w:pPr>
+      <w:r>
+        <w:t xml:space="preserve">Figure </w:t>
+      </w:r>
+      <w:fldSimple w:instr=" SEQ Figure \* ARABIC ">
+        <w:r>
+          <w:rPr>
+            <w:noProof/>
+          </w:rPr>
+          <w:t>8</w:t>
+        </w:r>
+      </w:fldSimple>
+      <w:r>
+        <w:t xml:space="preserve"> : Routing Section</w:t>
+      </w:r>
+    </w:p>
+    <w:p>
+      <w:pPr>
+        <w:rPr>
+          <w:rFonts w:ascii="Times New Roman" w:hAnsi="Times New Roman" w:cs="Times New Roman"/>
           <w:b/>
           <w:noProof/>
-          <w:sz w:val="28"/>
-          <w:szCs w:val="28"/>
           <w:lang w:eastAsia="en-IE"/>
         </w:rPr>
+      </w:pPr>
+      <w:r>
+        <w:rPr>
+          <w:rFonts w:ascii="Times New Roman" w:hAnsi="Times New Roman" w:cs="Times New Roman"/>
+          <w:b/>
+          <w:noProof/>
+          <w:lang w:eastAsia="en-IE"/>
+        </w:rPr>
         <w:drawing>
-          <wp:inline distT="0" distB="0" distL="0" distR="0">
+          <wp:inline distT="0" distB="0" distL="0" distR="0" wp14:anchorId="366776D0" wp14:editId="3A45EBB8">
             <wp:extent cx="5838825" cy="2724150"/>
             <wp:effectExtent l="0" t="0" r="9525" b="0"/>
             <wp:docPr id="20" name="Picture 20"/>
@@ -3314,30 +3542,51 @@
     <w:p>
       <w:pPr>
         <w:rPr>
-          <w:sz w:val="28"/>
-          <w:szCs w:val="28"/>
-        </w:rPr>
-      </w:pPr>
-      <w:r>
+          <w:rFonts w:ascii="Times New Roman" w:hAnsi="Times New Roman" w:cs="Times New Roman"/>
+        </w:rPr>
+      </w:pPr>
+      <w:r>
+        <w:rPr>
+          <w:rFonts w:ascii="Times New Roman" w:hAnsi="Times New Roman" w:cs="Times New Roman"/>
+        </w:rPr>
+        <w:lastRenderedPageBreak/>
         <w:t>Added one more server to the model with similar configuration. Noticed that the throughput has increased with the addition of new server.</w:t>
       </w:r>
     </w:p>
     <w:p>
       <w:pPr>
-        <w:rPr>
-          <w:sz w:val="28"/>
-          <w:szCs w:val="28"/>
-        </w:rPr>
-      </w:pPr>
-      <w:r>
-        <w:rPr>
+        <w:pStyle w:val="Caption"/>
+        <w:keepNext/>
+      </w:pPr>
+      <w:r>
+        <w:t xml:space="preserve">Figure </w:t>
+      </w:r>
+      <w:fldSimple w:instr=" SEQ Figure \* ARABIC ">
+        <w:r>
+          <w:rPr>
+            <w:noProof/>
+          </w:rPr>
+          <w:t>9</w:t>
+        </w:r>
+      </w:fldSimple>
+      <w:r>
+        <w:t xml:space="preserve"> : Simulation Result</w:t>
+      </w:r>
+    </w:p>
+    <w:p>
+      <w:pPr>
+        <w:rPr>
+          <w:rFonts w:ascii="Times New Roman" w:hAnsi="Times New Roman" w:cs="Times New Roman"/>
+        </w:rPr>
+      </w:pPr>
+      <w:r>
+        <w:rPr>
+          <w:rFonts w:ascii="Times New Roman" w:hAnsi="Times New Roman" w:cs="Times New Roman"/>
           <w:noProof/>
-          <w:sz w:val="28"/>
-          <w:szCs w:val="28"/>
           <w:lang w:eastAsia="en-IE"/>
         </w:rPr>
         <w:drawing>
-          <wp:inline distT="0" distB="0" distL="0" distR="0">
+          <wp:inline distT="0" distB="0" distL="0" distR="0" wp14:anchorId="2770C9BD" wp14:editId="2CF80D9C">
             <wp:extent cx="5534024" cy="2343150"/>
             <wp:effectExtent l="0" t="0" r="0" b="0"/>
             <wp:docPr id="19" name="Picture 19"/>
@@ -3380,29 +3629,54 @@
       </w:r>
     </w:p>
     <w:p>
-      <w:r>
-        <w:lastRenderedPageBreak/>
+      <w:pPr>
+        <w:rPr>
+          <w:rFonts w:ascii="Times New Roman" w:hAnsi="Times New Roman" w:cs="Times New Roman"/>
+        </w:rPr>
+      </w:pPr>
+      <w:r>
+        <w:rPr>
+          <w:rFonts w:ascii="Times New Roman" w:hAnsi="Times New Roman" w:cs="Times New Roman"/>
+        </w:rPr>
         <w:t>Changing the routing section to Shortest R time also increased the throughput</w:t>
       </w:r>
     </w:p>
     <w:p>
       <w:pPr>
-        <w:rPr>
+        <w:pStyle w:val="Caption"/>
+        <w:keepNext/>
+      </w:pPr>
+      <w:r>
+        <w:t xml:space="preserve">Figure </w:t>
+      </w:r>
+      <w:fldSimple w:instr=" SEQ Figure \* ARABIC ">
+        <w:r>
+          <w:rPr>
+            <w:noProof/>
+          </w:rPr>
+          <w:t>10</w:t>
+        </w:r>
+      </w:fldSimple>
+      <w:r>
+        <w:t>: Simulation Result</w:t>
+      </w:r>
+    </w:p>
+    <w:p>
+      <w:pPr>
+        <w:rPr>
+          <w:rFonts w:ascii="Times New Roman" w:hAnsi="Times New Roman" w:cs="Times New Roman"/>
           <w:b/>
-          <w:sz w:val="28"/>
-          <w:szCs w:val="28"/>
-        </w:rPr>
-      </w:pPr>
-      <w:r>
-        <w:rPr>
+        </w:rPr>
+      </w:pPr>
+      <w:r>
+        <w:rPr>
+          <w:rFonts w:ascii="Times New Roman" w:hAnsi="Times New Roman" w:cs="Times New Roman"/>
           <w:b/>
           <w:noProof/>
-          <w:sz w:val="28"/>
-          <w:szCs w:val="28"/>
           <w:lang w:eastAsia="en-IE"/>
         </w:rPr>
         <w:drawing>
-          <wp:inline distT="0" distB="0" distL="0" distR="0">
+          <wp:inline distT="0" distB="0" distL="0" distR="0" wp14:anchorId="432EEB1E" wp14:editId="79FEC8BE">
             <wp:extent cx="5772150" cy="2590800"/>
             <wp:effectExtent l="0" t="0" r="0" b="0"/>
             <wp:docPr id="21" name="Picture 21"/>
@@ -3447,138 +3721,144 @@
     <w:p>
       <w:pPr>
         <w:rPr>
+          <w:rFonts w:ascii="Times New Roman" w:hAnsi="Times New Roman" w:cs="Times New Roman"/>
           <w:b/>
-          <w:sz w:val="28"/>
-          <w:szCs w:val="28"/>
-        </w:rPr>
-      </w:pPr>
-      <w:r>
-        <w:rPr>
+        </w:rPr>
+      </w:pPr>
+      <w:r>
+        <w:rPr>
+          <w:rFonts w:ascii="Times New Roman" w:hAnsi="Times New Roman" w:cs="Times New Roman"/>
           <w:b/>
-          <w:sz w:val="28"/>
-          <w:szCs w:val="28"/>
         </w:rPr>
         <w:t>Conclusion</w:t>
       </w:r>
       <w:r>
         <w:rPr>
+          <w:rFonts w:ascii="Times New Roman" w:hAnsi="Times New Roman" w:cs="Times New Roman"/>
           <w:b/>
-          <w:sz w:val="28"/>
-          <w:szCs w:val="28"/>
         </w:rPr>
         <w:t xml:space="preserve"> and Recommendation</w:t>
       </w:r>
       <w:r>
         <w:rPr>
+          <w:rFonts w:ascii="Times New Roman" w:hAnsi="Times New Roman" w:cs="Times New Roman"/>
           <w:b/>
-          <w:sz w:val="28"/>
-          <w:szCs w:val="28"/>
         </w:rPr>
         <w:t>:</w:t>
       </w:r>
     </w:p>
     <w:p>
-      <w:r>
+      <w:pPr>
+        <w:rPr>
+          <w:rFonts w:ascii="Times New Roman" w:hAnsi="Times New Roman" w:cs="Times New Roman"/>
+        </w:rPr>
+      </w:pPr>
+      <w:r>
+        <w:rPr>
+          <w:rFonts w:ascii="Times New Roman" w:hAnsi="Times New Roman" w:cs="Times New Roman"/>
+        </w:rPr>
         <w:t>With the Closed Model simulating the single Jboss server we were able to validate that the model. Also, we tried different What If Analysis? To demonstrate that model behaves similar to the live scenario by increasing the number of j</w:t>
       </w:r>
       <w:r>
+        <w:rPr>
+          <w:rFonts w:ascii="Times New Roman" w:hAnsi="Times New Roman" w:cs="Times New Roman"/>
+        </w:rPr>
         <w:t xml:space="preserve">obs for 2 different page </w:t>
       </w:r>
       <w:r>
+        <w:rPr>
+          <w:rFonts w:ascii="Times New Roman" w:hAnsi="Times New Roman" w:cs="Times New Roman"/>
+        </w:rPr>
         <w:t>accesses</w:t>
       </w:r>
       <w:r>
+        <w:rPr>
+          <w:rFonts w:ascii="Times New Roman" w:hAnsi="Times New Roman" w:cs="Times New Roman"/>
+        </w:rPr>
         <w:t xml:space="preserve"> </w:t>
       </w:r>
       <w:r>
+        <w:rPr>
+          <w:rFonts w:ascii="Times New Roman" w:hAnsi="Times New Roman" w:cs="Times New Roman"/>
+        </w:rPr>
         <w:t>(Config3,</w:t>
       </w:r>
       <w:r>
+        <w:rPr>
+          <w:rFonts w:ascii="Times New Roman" w:hAnsi="Times New Roman" w:cs="Times New Roman"/>
+        </w:rPr>
         <w:t xml:space="preserve"> </w:t>
       </w:r>
       <w:r>
+        <w:rPr>
+          <w:rFonts w:ascii="Times New Roman" w:hAnsi="Times New Roman" w:cs="Times New Roman"/>
+        </w:rPr>
         <w:t>Config5)</w:t>
       </w:r>
       <w:r>
+        <w:rPr>
+          <w:rFonts w:ascii="Times New Roman" w:hAnsi="Times New Roman" w:cs="Times New Roman"/>
+        </w:rPr>
         <w:t xml:space="preserve"> and comparing the throughput numbers from the load testing results. </w:t>
       </w:r>
     </w:p>
     <w:p>
-      <w:r>
+      <w:pPr>
+        <w:rPr>
+          <w:rFonts w:ascii="Times New Roman" w:hAnsi="Times New Roman" w:cs="Times New Roman"/>
+        </w:rPr>
+      </w:pPr>
+      <w:r>
+        <w:rPr>
+          <w:rFonts w:ascii="Times New Roman" w:hAnsi="Times New Roman" w:cs="Times New Roman"/>
+        </w:rPr>
         <w:t xml:space="preserve">Noticed that by adding one more </w:t>
       </w:r>
       <w:r>
+        <w:rPr>
+          <w:rFonts w:ascii="Times New Roman" w:hAnsi="Times New Roman" w:cs="Times New Roman"/>
+        </w:rPr>
         <w:t>servers</w:t>
       </w:r>
       <w:r>
+        <w:rPr>
+          <w:rFonts w:ascii="Times New Roman" w:hAnsi="Times New Roman" w:cs="Times New Roman"/>
+        </w:rPr>
         <w:t xml:space="preserve"> </w:t>
       </w:r>
       <w:r>
+        <w:rPr>
+          <w:rFonts w:ascii="Times New Roman" w:hAnsi="Times New Roman" w:cs="Times New Roman"/>
+        </w:rPr>
         <w:t xml:space="preserve">and changing routing strategy </w:t>
       </w:r>
       <w:r>
+        <w:rPr>
+          <w:rFonts w:ascii="Times New Roman" w:hAnsi="Times New Roman" w:cs="Times New Roman"/>
+        </w:rPr>
         <w:t>to the closed m</w:t>
       </w:r>
       <w:r>
-        <w:t>odel throughput can be increased.</w:t>
-      </w:r>
-      <w:r>
-        <w:t xml:space="preserve"> The routing strategy that suits for this model is Shortest R time and Join the Shortest Q increased the throughput. To improve performance we could add another instance of the application and webserver and load balance them so that requests go to Shortest </w:t>
-      </w:r>
-      <w:r>
+        <w:rPr>
+          <w:rFonts w:ascii="Times New Roman" w:hAnsi="Times New Roman" w:cs="Times New Roman"/>
+        </w:rPr>
+        <w:t xml:space="preserve">odel throughput can be increased. The routing strategy that suits for this model is Shortest R time and Join the Shortest Q increased the throughput. To improve performance we could add another instance of the application and webserver and load balance them so that requests go to Shortest </w:t>
+      </w:r>
+      <w:r>
+        <w:rPr>
+          <w:rFonts w:ascii="Times New Roman" w:hAnsi="Times New Roman" w:cs="Times New Roman"/>
+        </w:rPr>
         <w:t>Q or</w:t>
       </w:r>
       <w:r>
+        <w:rPr>
+          <w:rFonts w:ascii="Times New Roman" w:hAnsi="Times New Roman" w:cs="Times New Roman"/>
+        </w:rPr>
         <w:t xml:space="preserve"> Shortest R time.</w:t>
       </w:r>
-    </w:p>
-    <w:p>
-      <w:pPr>
-        <w:rPr>
-          <w:b/>
-          <w:sz w:val="28"/>
-          <w:szCs w:val="28"/>
-        </w:rPr>
-      </w:pPr>
-    </w:p>
-    <w:p>
-      <w:pPr>
-        <w:rPr>
-          <w:b/>
-          <w:sz w:val="28"/>
-          <w:szCs w:val="28"/>
-        </w:rPr>
-      </w:pPr>
-    </w:p>
-    <w:p>
-      <w:pPr>
-        <w:rPr>
-          <w:b/>
-          <w:sz w:val="28"/>
-          <w:szCs w:val="28"/>
-        </w:rPr>
-      </w:pPr>
-    </w:p>
-    <w:p>
-      <w:pPr>
-        <w:rPr>
-          <w:b/>
-          <w:sz w:val="28"/>
-          <w:szCs w:val="28"/>
-        </w:rPr>
-      </w:pPr>
-    </w:p>
-    <w:p>
-      <w:pPr>
-        <w:rPr>
-          <w:b/>
-          <w:sz w:val="28"/>
-          <w:szCs w:val="28"/>
-        </w:rPr>
-      </w:pPr>
-    </w:p>
-    <w:p/>
-    <w:p/>
+      <w:bookmarkStart w:id="0" w:name="_GoBack"/>
+      <w:bookmarkEnd w:id="0"/>
+    </w:p>
     <w:sectPr>
       <w:pgSz w:w="11906" w:h="16838"/>
       <w:pgMar w:top="1440" w:right="1440" w:bottom="1440" w:left="1440" w:header="708" w:footer="708" w:gutter="0"/>
@@ -4124,6 +4404,26 @@
       </w:tblCellMar>
     </w:tblPr>
   </w:style>
+  <w:style w:type="paragraph" w:styleId="Caption">
+    <w:name w:val="caption"/>
+    <w:basedOn w:val="Normal"/>
+    <w:next w:val="Normal"/>
+    <w:uiPriority w:val="35"/>
+    <w:semiHidden/>
+    <w:unhideWhenUsed/>
+    <w:qFormat/>
+    <w:rsid w:val="003C0E0A"/>
+    <w:pPr>
+      <w:spacing w:line="240" w:lineRule="auto"/>
+    </w:pPr>
+    <w:rPr>
+      <w:b/>
+      <w:bCs/>
+      <w:color w:val="4F81BD" w:themeColor="accent1"/>
+      <w:sz w:val="18"/>
+      <w:szCs w:val="18"/>
+    </w:rPr>
+  </w:style>
 </w:styles>
 </file>
 
@@ -4380,6 +4680,26 @@
         <w:right w:w="108" w:type="dxa"/>
       </w:tblCellMar>
     </w:tblPr>
+  </w:style>
+  <w:style w:type="paragraph" w:styleId="Caption">
+    <w:name w:val="caption"/>
+    <w:basedOn w:val="Normal"/>
+    <w:next w:val="Normal"/>
+    <w:uiPriority w:val="35"/>
+    <w:semiHidden/>
+    <w:unhideWhenUsed/>
+    <w:qFormat/>
+    <w:rsid w:val="003C0E0A"/>
+    <w:pPr>
+      <w:spacing w:line="240" w:lineRule="auto"/>
+    </w:pPr>
+    <w:rPr>
+      <w:b/>
+      <w:bCs/>
+      <w:color w:val="4F81BD" w:themeColor="accent1"/>
+      <w:sz w:val="18"/>
+      <w:szCs w:val="18"/>
+    </w:rPr>
   </w:style>
 </w:styles>
 </file>
@@ -4674,7 +4994,7 @@
 </file>
 
 <file path=customXml/itemProps1.xml><?xml version="1.0" encoding="utf-8"?>
-<ds:datastoreItem xmlns:ds="http://schemas.openxmlformats.org/officeDocument/2006/customXml" ds:itemID="{907CCEEE-3182-4106-9026-65064A69905D}">
+<ds:datastoreItem xmlns:ds="http://schemas.openxmlformats.org/officeDocument/2006/customXml" ds:itemID="{A8C546FA-EB51-4B10-ABE1-FAD08C340E6E}">
   <ds:schemaRefs>
     <ds:schemaRef ds:uri="http://schemas.openxmlformats.org/officeDocument/2006/bibliography"/>
   </ds:schemaRefs>

</xml_diff>